<commit_message>
Infos zum Programmieren und tidyverse - Bsp.
</commit_message>
<xml_diff>
--- a/Skript.docx
+++ b/Skript.docx
@@ -90,10 +90,100 @@
       <w:pPr>
         <w:pStyle w:val="Heading2"/>
       </w:pPr>
-      <w:bookmarkStart w:id="21" w:name="einfuhrung"/>
+      <w:bookmarkStart w:id="20" w:name="einfuhrung"/>
+      <w:r>
+        <w:t xml:space="preserve">Einführung</w:t>
+      </w:r>
+      <w:bookmarkEnd w:id="20"/>
+    </w:p>
+    <w:p>
+      <w:pPr>
+        <w:pStyle w:val="Heading3"/>
+      </w:pPr>
+      <w:bookmarkStart w:id="21" w:name="programmieren"/>
+      <w:r>
+        <w:t xml:space="preserve">Programmieren</w:t>
+      </w:r>
       <w:bookmarkEnd w:id="21"/>
-      <w:r>
-        <w:t xml:space="preserve">Einführung</w:t>
+    </w:p>
+    <w:p>
+      <w:pPr>
+        <w:pStyle w:val="FirstParagraph"/>
+      </w:pPr>
+      <w:r>
+        <w:t xml:space="preserve">Programmieren ist so schwer nicht. Ich ersetze das</w:t>
+      </w:r>
+      <w:r>
+        <w:t xml:space="preserve"> </w:t>
+      </w:r>
+      <w:r>
+        <w:t xml:space="preserve">“</w:t>
+      </w:r>
+      <w:r>
+        <w:t xml:space="preserve">klicken auf einen button</w:t>
+      </w:r>
+      <w:r>
+        <w:t xml:space="preserve">”</w:t>
+      </w:r>
+      <w:r>
+        <w:t xml:space="preserve"> </w:t>
+      </w:r>
+      <w:r>
+        <w:t xml:space="preserve">mit</w:t>
+      </w:r>
+      <w:r>
+        <w:t xml:space="preserve"> </w:t>
+      </w:r>
+      <w:r>
+        <w:t xml:space="preserve">“</w:t>
+      </w:r>
+      <w:r>
+        <w:t xml:space="preserve">Text, der genau sagt, was getan werden soll</w:t>
+      </w:r>
+      <w:r>
+        <w:t xml:space="preserve">”</w:t>
+      </w:r>
+      <w:r>
+        <w:t xml:space="preserve">. Man nennt die Umsetzungsform jedoch nicht umsonst</w:t>
+      </w:r>
+      <w:r>
+        <w:t xml:space="preserve"> </w:t>
+      </w:r>
+      <w:r>
+        <w:t xml:space="preserve">“</w:t>
+      </w:r>
+      <w:r>
+        <w:t xml:space="preserve">ProgrammierSPRACHE</w:t>
+      </w:r>
+      <w:r>
+        <w:t xml:space="preserve">”</w:t>
+      </w:r>
+      <w:r>
+        <w:t xml:space="preserve">. Wie bei einer echten Sprache, muss man sich an gewisse Regeln halten. Im Gegensatz zu normalen menschlichen Sprachen, verzeiht einem der Computer jedoch kleine Fehler nicht. Das ist eigentlich die größte Schwierigkeit: Exakt korrekt zu schreiben. Keine Kommafehler, keine Klammer vergessen, Groß- und Kleinschreibung beachten…</w:t>
+      </w:r>
+    </w:p>
+    <w:p>
+      <w:pPr>
+        <w:pStyle w:val="BodyText"/>
+      </w:pPr>
+      <w:r>
+        <w:t xml:space="preserve">Analysen in Code (egal ob R oder Python oder eine andere Skript- oder Programmiersprache) haben den großen Vorteil, dass sie deutlich leichter reproduzierbar und replizierbar sind als welche, die in Maus-gesteuerter Software erstellt werden (siehe alles von Ben Marwick). Ich kann den Code jemand anderem geben und er/sie kann bis ins letzte Detail nachvollziehen, was berechnet wurde. Benutze ich keinen Code brauche ich dafür Beschreibungen, die eventuell ausarten könnten.</w:t>
+      </w:r>
+    </w:p>
+    <w:p>
+      <w:pPr>
+        <w:pStyle w:val="BodyText"/>
+      </w:pPr>
+      <w:r>
+        <w:t xml:space="preserve">Wenn sich in meinem Datensatz eine Kleinigkeit ändert (es könnte ja mal sein, dass eventuell ein Fehler passiert war), kann ich die gesamte Analyse sehr sehr schnell einfach wieder durchführen – der Code ist ja noch da, und der bleibt gleich. Wiederhole ich nach einem Jahr eine Analyse mit anderen Daten, geht das sehr sehr schnell – der Code kann einfach wieder benutzt werden.</w:t>
+      </w:r>
+    </w:p>
+    <w:p>
+      <w:pPr>
+        <w:pStyle w:val="BodyText"/>
+      </w:pPr>
+      <w:r>
+        <w:t xml:space="preserve">Das ist ein Riesenvorteil.</w:t>
       </w:r>
     </w:p>
     <w:p>
@@ -101,17 +191,17 @@
         <w:pStyle w:val="Heading3"/>
       </w:pPr>
       <w:bookmarkStart w:id="22" w:name="warum-r"/>
+      <w:r>
+        <w:t xml:space="preserve">Warum R</w:t>
+      </w:r>
       <w:bookmarkEnd w:id="22"/>
-      <w:r>
-        <w:t xml:space="preserve">Warum R</w:t>
-      </w:r>
     </w:p>
     <w:p>
       <w:pPr>
         <w:pStyle w:val="FirstParagraph"/>
       </w:pPr>
       <w:r>
-        <w:t xml:space="preserve">R wurde 1992 von Ross Ihaka und Robert Gentleman in Auckland als open und free source - Alternative zu der Sprache</w:t>
+        <w:t xml:space="preserve">R wurde 1992 von Ross Ihaka und Robert Gentleman, zwei Statistikern, in Auckland als open und free source - Alternative zu der Sprache</w:t>
       </w:r>
       <w:r>
         <w:t xml:space="preserve"> </w:t>
@@ -131,19 +221,13 @@
       <w:r>
         <w:t xml:space="preserve">entwickelt. Da sie auch plattformunabhängig ist, ist sie immer und überall benutzbar.</w:t>
       </w:r>
-      <w:r>
-        <w:t xml:space="preserve"> </w:t>
-      </w:r>
-      <w:r>
-        <w:t xml:space="preserve">Analysen in Code (egal ob R oder Python oder eine andere Skript- oder Programmiersprache) haben den großen Vorteil, dass sie deutlich leichter reproduzierbar und replizierbar sind als welche, die in Maus-gesteuerter Software erstellt werden.</w:t>
-      </w:r>
     </w:p>
     <w:p>
       <w:pPr>
         <w:pStyle w:val="BodyText"/>
       </w:pPr>
       <w:r>
-        <w:t xml:space="preserve">R hat insbesondere für statistische Analysen eine große Menge an Paketen und definierten Funktionen, die von der Gemeinschaft beständig weiterentwickelt und erweitert und auf dem Comprehensive R Archive Network (CRAN) zur Verfügung gestellt werden. Damit findet man eigentlich für jedes Problem eine Lösung. Inzwischen kann man mir R ein GIS ersetzen, es lassen sich interaktive und animierte Graphiken erstellen, Websites und Präsentationsfolien bauen und sicherlich noch mehr, das ich nicht kenne…</w:t>
+        <w:t xml:space="preserve">R wurde von Statistikern entwickelt und hat deshalb insbesondere für statistische Analysen eine große Menge an Paketen und definierten Funktionen, die von der Gemeinschaft beständig weiterentwickelt und erweitert werden. Sie werden auf dem Comprehensive R Archive Network (CRAN) zur Verfügung gestellt. Damit findet man eigentlich für jedes Problem eine Lösung. Inzwischen kann man mir R ein GIS ersetzen, es lassen sich interaktive und animierte Graphiken erstellen, Websites und Präsentationsfolien bauen und sicherlich noch mehr, das ich nicht kenne…</w:t>
       </w:r>
     </w:p>
     <w:p>
@@ -174,7 +258,7 @@
         <w:t xml:space="preserve">”</w:t>
       </w:r>
       <w:r>
-        <w:t xml:space="preserve">. Dafür benutzern wir Rstudio, das einem Skript, Konsole, Programmierumgebung und noch weiteres übersichtlich in Fenstern anordnet.</w:t>
+        <w:t xml:space="preserve">. Dafür benutzern wir Rstudio (es gibt noch andere wie RCommander, RGui), das einem Skript, Konsole, Programmierumgebung und noch weiteres übersichtlich in Fenstern anordnet.</w:t>
       </w:r>
     </w:p>
     <w:p>
@@ -182,10 +266,10 @@
         <w:pStyle w:val="Heading2"/>
       </w:pPr>
       <w:bookmarkStart w:id="23" w:name="einfuhrung-in-die-grundlagen"/>
+      <w:r>
+        <w:t xml:space="preserve">1. Einführung in die Grundlagen</w:t>
+      </w:r>
       <w:bookmarkEnd w:id="23"/>
-      <w:r>
-        <w:t xml:space="preserve">1. Einführung in die Grundlagen</w:t>
-      </w:r>
     </w:p>
     <w:p>
       <w:pPr>
@@ -357,7 +441,31 @@
         <w:pStyle w:val="BodyText"/>
       </w:pPr>
       <w:r>
-        <w:t xml:space="preserve">Was können Objekte sein?</w:t>
+        <w:t xml:space="preserve">Funktionen erkennt man daran, dass hinter dem Funktionsbefehl oder -namen in runden Klammern die Objekte stehen, auf die die Funktion angewandt wird. z. B.:</w:t>
+      </w:r>
+    </w:p>
+    <w:p>
+      <w:pPr>
+        <w:pStyle w:val="BodyText"/>
+      </w:pPr>
+      <w:r>
+        <w:t xml:space="preserve">mean(x)</w:t>
+      </w:r>
+    </w:p>
+    <w:p>
+      <w:pPr>
+        <w:pStyle w:val="BodyText"/>
+      </w:pPr>
+      <w:r>
+        <w:t xml:space="preserve">–&gt; mean ist der Funktionsname, auf x wird die Funktion ausgeführt.</w:t>
+      </w:r>
+    </w:p>
+    <w:p>
+      <w:pPr>
+        <w:pStyle w:val="BodyText"/>
+      </w:pPr>
+      <w:r>
+        <w:t xml:space="preserve">Was könnte x, können Objekte sein?</w:t>
       </w:r>
       <w:r>
         <w:t xml:space="preserve"> </w:t>
@@ -433,9 +541,11 @@
       <w:r>
         <w:t xml:space="preserve">genannt, also ein Wort oder ein Kürzel.</w:t>
       </w:r>
-      <w:r>
-        <w:t xml:space="preserve"> </w:t>
-      </w:r>
+    </w:p>
+    <w:p>
+      <w:pPr>
+        <w:pStyle w:val="BodyText"/>
+      </w:pPr>
       <w:r>
         <w:t xml:space="preserve">Vektoren sind eine Reihe von Skalaren gleichen Typs. Also eine Reihe von</w:t>
       </w:r>
@@ -452,7 +562,7 @@
         <w:t xml:space="preserve"> </w:t>
       </w:r>
       <w:r>
-        <w:t xml:space="preserve">oder ein mehrere</w:t>
+        <w:t xml:space="preserve">oder mehrere</w:t>
       </w:r>
       <w:r>
         <w:t xml:space="preserve"> </w:t>
@@ -464,7 +574,15 @@
         <w:t xml:space="preserve">character</w:t>
       </w:r>
       <w:r>
-        <w:t xml:space="preserve">-Einträge hintereinander. Wenn aber in einem Vektor sowohl Zahlen als auch Texteintragungen auftauchen, werden auch die Zahlen als Text gespeichert und man kann nicht mehr mit ihnen rechnen. Einen Vektor kann man sich auch als Spalte einer Tabelle vorstellen, wobei die Spalteneinträge immer die gleiche Datentypen beinhalten müssen. Mehrere Vektoren können zu einem</w:t>
+        <w:t xml:space="preserve">-Einträge hintereinander. Wenn aber in einem Vektor sowohl Zahlen als auch Texteintragungen auftauchen, werden auch die Zahlen als Text gespeichert und man kann nicht mehr mit ihnen rechnen. Einen Vektor kann man sich auch als Spalte einer Tabelle vorstellen, wobei die Spalteneinträge immer die gleiche Datentypen beinhalten müssen.</w:t>
+      </w:r>
+    </w:p>
+    <w:p>
+      <w:pPr>
+        <w:pStyle w:val="BodyText"/>
+      </w:pPr>
+      <w:r>
+        <w:t xml:space="preserve">Mehrere Vektoren können zu einem</w:t>
       </w:r>
       <w:r>
         <w:t xml:space="preserve"> </w:t>
@@ -529,17 +647,442 @@
         <w:pStyle w:val="Heading2"/>
       </w:pPr>
       <w:bookmarkStart w:id="24" w:name="ins-kalte-wasser"/>
+      <w:r>
+        <w:t xml:space="preserve">Ins kalte Wasser!</w:t>
+      </w:r>
       <w:bookmarkEnd w:id="24"/>
-      <w:r>
-        <w:t xml:space="preserve">Ins kalte Wasser!</w:t>
-      </w:r>
     </w:p>
     <w:p>
       <w:pPr>
         <w:pStyle w:val="FirstParagraph"/>
       </w:pPr>
       <w:r>
-        <w:t xml:space="preserve">Als eiserne Regel benutzt man immer ein Skript, um Code zu schreiben und nicht direkt die Konsole. Der Vorteil ist: Alles im Skript kann ich speichern (und sollte ich auch möglichst häufig, Strg+S is your best friend), was ich in die Konsole tippe, wird nicht gespeichert. Also Skript anlegen und abspeichern ist das erste was wir machen. Dafür gibt es links oben ein kleines Symbol (weißes Blatt mit grün umrandeten +). Wenn ich in die Konsole einen Befehl eintippe, dann wird er mit ENTER ausgeführt. Schreibe ich im Skript, benutze ich Strg+ENTER, während mein Cursor in der Zeile ist, die ich</w:t>
+        <w:t xml:space="preserve">Rstudio öffnen und Fenster anschauen:</w:t>
+      </w:r>
+      <w:r>
+        <w:t xml:space="preserve"> </w:t>
+      </w:r>
+      <w:r>
+        <w:t xml:space="preserve">oben rechts: Environment = Programmierumgebung, history = letzte Befehle;</w:t>
+      </w:r>
+      <w:r>
+        <w:t xml:space="preserve"> </w:t>
+      </w:r>
+      <w:r>
+        <w:t xml:space="preserve">unten rechts: files = Ordner, in dem ich gerade arbeite, plots = Reiter unter dem Bilder gezeigt werden, packages = welche Pakete sind installiert und geladen, help = Hilfe (immer gut!)</w:t>
+      </w:r>
+      <w:r>
+        <w:t xml:space="preserve"> </w:t>
+      </w:r>
+      <w:r>
+        <w:t xml:space="preserve">unten: Console und Terminal.</w:t>
+      </w:r>
+    </w:p>
+    <w:p>
+      <w:pPr>
+        <w:pStyle w:val="BodyText"/>
+      </w:pPr>
+      <w:r>
+        <w:t xml:space="preserve">Als eiserne Regel benutzt man immer ein Skript, um Code zu schreiben und nicht direkt die Konsole. Der Vorteil ist: Alles im Skript kann ich speichern (und sollte ich auch möglichst häufig, Strg+S is your best friend), was ich in die Konsole tippe, wird nicht gespeichert. Also Skript anlegen und abspeichern ist das erste was wir machen. Dafür gibt es links oben ein kleines Symbol (weißes Blatt mit grün umrandeten +).</w:t>
+      </w:r>
+    </w:p>
+    <w:p>
+      <w:pPr>
+        <w:pStyle w:val="BodyText"/>
+      </w:pPr>
+      <w:r>
+        <w:t xml:space="preserve">Mit dem # Hashtag kommentiere ich Text aus. D. h. der Text wird nicht als Code behandelt. Sehr sehr wichtig ist das, weil ich damit meinen Code kommentieren kann. Kommentare erleichtern einem das Leben massiv. In der Regel hat man nämlich nach spätestens einer Woche vergessen, was der Code tun konnte und sollte und wenn dann daneben ein hilfreiches Kommentar zu finden ist, erinnert man sich wieder.</w:t>
+      </w:r>
+    </w:p>
+    <w:p>
+      <w:pPr>
+        <w:pStyle w:val="BodyText"/>
+      </w:pPr>
+      <w:r>
+        <w:t xml:space="preserve">Deswegen sollten wir alle in die oberste Zeile schreiben, was das für eine Datei ist und wer sie erstellt hat.</w:t>
+      </w:r>
+    </w:p>
+    <w:p>
+      <w:pPr>
+        <w:pStyle w:val="BodyText"/>
+      </w:pPr>
+      <w:r>
+        <w:t xml:space="preserve">Die Skriptdatei ist eine einfache Textdatei, die die Dateiendung .R besitzen. Das Format .RData (oder kurz .Rda) wird verwendet, um ein R-Objekt, beispielsweise einen Datensatz, oder eine Kollektion von R-Objekten, also Daten und Funktionen, im R internen binären serialisierten Format abzuspeichern, wobei diese Dateien zusätzlich standard-komprimiert sind. Die gesamte Arbeitsumgebung kann so ebenfalls als .RData-Datei gespeichert werden.</w:t>
+      </w:r>
+    </w:p>
+    <w:p>
+      <w:pPr>
+        <w:pStyle w:val="BodyText"/>
+      </w:pPr>
+      <w:r>
+        <w:t xml:space="preserve">Der in einem Skript geschriebene Code wird nicht automatisch sofort ausgeführt, sondern die Ausführung muss beauftragt werden, in dem man ihn mit Strg + ENTER zur Konsole sendet. Was in die Konsole eingetippt wird, wird sofort durch ENTER ausgeführt.</w:t>
+      </w:r>
+    </w:p>
+    <w:p>
+      <w:pPr>
+        <w:pStyle w:val="Heading3"/>
+      </w:pPr>
+      <w:bookmarkStart w:id="25" w:name="taschenrechner"/>
+      <w:r>
+        <w:t xml:space="preserve">Taschenrechner</w:t>
+      </w:r>
+      <w:bookmarkEnd w:id="25"/>
+    </w:p>
+    <w:p>
+      <w:pPr>
+        <w:pStyle w:val="FirstParagraph"/>
+      </w:pPr>
+      <w:r>
+        <w:t xml:space="preserve">Man kann R wie einen Taschenrechner benutzen, die einfachen Rechenoperationen stehen zur Verfügung:</w:t>
+      </w:r>
+    </w:p>
+    <w:p>
+      <w:pPr>
+        <w:pStyle w:val="SourceCode"/>
+      </w:pPr>
+      <w:r>
+        <w:rPr>
+          <w:rStyle w:val="DecValTok"/>
+        </w:rPr>
+        <w:t xml:space="preserve">3</w:t>
+      </w:r>
+      <w:r>
+        <w:rPr>
+          <w:rStyle w:val="NormalTok"/>
+        </w:rPr>
+        <w:t xml:space="preserve"> </w:t>
+      </w:r>
+      <w:r>
+        <w:rPr>
+          <w:rStyle w:val="OperatorTok"/>
+        </w:rPr>
+        <w:t xml:space="preserve">+</w:t>
+      </w:r>
+      <w:r>
+        <w:rPr>
+          <w:rStyle w:val="StringTok"/>
+        </w:rPr>
+        <w:t xml:space="preserve"> </w:t>
+      </w:r>
+      <w:r>
+        <w:rPr>
+          <w:rStyle w:val="DecValTok"/>
+        </w:rPr>
+        <w:t xml:space="preserve">2</w:t>
+      </w:r>
+    </w:p>
+    <w:p>
+      <w:pPr>
+        <w:pStyle w:val="SourceCode"/>
+      </w:pPr>
+      <w:r>
+        <w:rPr>
+          <w:rStyle w:val="VerbatimChar"/>
+        </w:rPr>
+        <w:t xml:space="preserve">## [1] 5</w:t>
+      </w:r>
+    </w:p>
+    <w:p>
+      <w:pPr>
+        <w:pStyle w:val="SourceCode"/>
+      </w:pPr>
+      <w:r>
+        <w:rPr>
+          <w:rStyle w:val="DecValTok"/>
+        </w:rPr>
+        <w:t xml:space="preserve">5</w:t>
+      </w:r>
+      <w:r>
+        <w:rPr>
+          <w:rStyle w:val="NormalTok"/>
+        </w:rPr>
+        <w:t xml:space="preserve"> </w:t>
+      </w:r>
+      <w:r>
+        <w:rPr>
+          <w:rStyle w:val="OperatorTok"/>
+        </w:rPr>
+        <w:t xml:space="preserve">-</w:t>
+      </w:r>
+      <w:r>
+        <w:rPr>
+          <w:rStyle w:val="StringTok"/>
+        </w:rPr>
+        <w:t xml:space="preserve"> </w:t>
+      </w:r>
+      <w:r>
+        <w:rPr>
+          <w:rStyle w:val="DecValTok"/>
+        </w:rPr>
+        <w:t xml:space="preserve">7</w:t>
+      </w:r>
+    </w:p>
+    <w:p>
+      <w:pPr>
+        <w:pStyle w:val="SourceCode"/>
+      </w:pPr>
+      <w:r>
+        <w:rPr>
+          <w:rStyle w:val="VerbatimChar"/>
+        </w:rPr>
+        <w:t xml:space="preserve">## [1] -2</w:t>
+      </w:r>
+    </w:p>
+    <w:p>
+      <w:pPr>
+        <w:pStyle w:val="SourceCode"/>
+      </w:pPr>
+      <w:r>
+        <w:rPr>
+          <w:rStyle w:val="DecValTok"/>
+        </w:rPr>
+        <w:t xml:space="preserve">5</w:t>
+      </w:r>
+      <w:r>
+        <w:rPr>
+          <w:rStyle w:val="NormalTok"/>
+        </w:rPr>
+        <w:t xml:space="preserve"> </w:t>
+      </w:r>
+      <w:r>
+        <w:rPr>
+          <w:rStyle w:val="OperatorTok"/>
+        </w:rPr>
+        <w:t xml:space="preserve">*</w:t>
+      </w:r>
+      <w:r>
+        <w:rPr>
+          <w:rStyle w:val="StringTok"/>
+        </w:rPr>
+        <w:t xml:space="preserve"> </w:t>
+      </w:r>
+      <w:r>
+        <w:rPr>
+          <w:rStyle w:val="DecValTok"/>
+        </w:rPr>
+        <w:t xml:space="preserve">2</w:t>
+      </w:r>
+    </w:p>
+    <w:p>
+      <w:pPr>
+        <w:pStyle w:val="SourceCode"/>
+      </w:pPr>
+      <w:r>
+        <w:rPr>
+          <w:rStyle w:val="VerbatimChar"/>
+        </w:rPr>
+        <w:t xml:space="preserve">## [1] 10</w:t>
+      </w:r>
+    </w:p>
+    <w:p>
+      <w:pPr>
+        <w:pStyle w:val="SourceCode"/>
+      </w:pPr>
+      <w:r>
+        <w:rPr>
+          <w:rStyle w:val="DecValTok"/>
+        </w:rPr>
+        <w:t xml:space="preserve">100</w:t>
+      </w:r>
+      <w:r>
+        <w:rPr>
+          <w:rStyle w:val="NormalTok"/>
+        </w:rPr>
+        <w:t xml:space="preserve"> </w:t>
+      </w:r>
+      <w:r>
+        <w:rPr>
+          <w:rStyle w:val="OperatorTok"/>
+        </w:rPr>
+        <w:t xml:space="preserve">/</w:t>
+      </w:r>
+      <w:r>
+        <w:rPr>
+          <w:rStyle w:val="StringTok"/>
+        </w:rPr>
+        <w:t xml:space="preserve"> </w:t>
+      </w:r>
+      <w:r>
+        <w:rPr>
+          <w:rStyle w:val="DecValTok"/>
+        </w:rPr>
+        <w:t xml:space="preserve">10</w:t>
+      </w:r>
+    </w:p>
+    <w:p>
+      <w:pPr>
+        <w:pStyle w:val="SourceCode"/>
+      </w:pPr>
+      <w:r>
+        <w:rPr>
+          <w:rStyle w:val="VerbatimChar"/>
+        </w:rPr>
+        <w:t xml:space="preserve">## [1] 10</w:t>
+      </w:r>
+    </w:p>
+    <w:p>
+      <w:pPr>
+        <w:pStyle w:val="FirstParagraph"/>
+      </w:pPr>
+      <w:r>
+        <w:t xml:space="preserve">Oder auch:</w:t>
+      </w:r>
+    </w:p>
+    <w:p>
+      <w:pPr>
+        <w:pStyle w:val="SourceCode"/>
+      </w:pPr>
+      <w:r>
+        <w:rPr>
+          <w:rStyle w:val="DecValTok"/>
+        </w:rPr>
+        <w:t xml:space="preserve">3</w:t>
+      </w:r>
+      <w:r>
+        <w:rPr>
+          <w:rStyle w:val="OperatorTok"/>
+        </w:rPr>
+        <w:t xml:space="preserve">*</w:t>
+      </w:r>
+      <w:r>
+        <w:rPr>
+          <w:rStyle w:val="NormalTok"/>
+        </w:rPr>
+        <w:t xml:space="preserve">(</w:t>
+      </w:r>
+      <w:r>
+        <w:rPr>
+          <w:rStyle w:val="DecValTok"/>
+        </w:rPr>
+        <w:t xml:space="preserve">4</w:t>
+      </w:r>
+      <w:r>
+        <w:rPr>
+          <w:rStyle w:val="OperatorTok"/>
+        </w:rPr>
+        <w:t xml:space="preserve">+</w:t>
+      </w:r>
+      <w:r>
+        <w:rPr>
+          <w:rStyle w:val="DecValTok"/>
+        </w:rPr>
+        <w:t xml:space="preserve">2</w:t>
+      </w:r>
+      <w:r>
+        <w:rPr>
+          <w:rStyle w:val="NormalTok"/>
+        </w:rPr>
+        <w:t xml:space="preserve">)</w:t>
+      </w:r>
+    </w:p>
+    <w:p>
+      <w:pPr>
+        <w:pStyle w:val="SourceCode"/>
+      </w:pPr>
+      <w:r>
+        <w:rPr>
+          <w:rStyle w:val="VerbatimChar"/>
+        </w:rPr>
+        <w:t xml:space="preserve">## [1] 18</w:t>
+      </w:r>
+    </w:p>
+    <w:p>
+      <w:pPr>
+        <w:pStyle w:val="FirstParagraph"/>
+      </w:pPr>
+      <w:r>
+        <w:t xml:space="preserve">Rechenergebnisse, wie z.B. das Ergebnis von 3*(4+2) können in Variablen gespeichert werden. Die Zuweisung des Ergebnisses zu einer Variablen geschieht mit dem Zuweisungsoperator “&lt;-“ und sieht im allgemeinen folgenderweise aus:</w:t>
+      </w:r>
+    </w:p>
+    <w:p>
+      <w:pPr>
+        <w:pStyle w:val="BodyText"/>
+      </w:pPr>
+      <w:r>
+        <w:t xml:space="preserve">Variablenname &lt;- Befehl</w:t>
+      </w:r>
+    </w:p>
+    <w:p>
+      <w:pPr>
+        <w:pStyle w:val="BodyText"/>
+      </w:pPr>
+      <w:r>
+        <w:t xml:space="preserve">Wird nacheinander mehrmals dergleichen Variablen verschiedene Ergebnisse zugewiesen, enthält die Variable das Ergebnis der letzten Zuweisung. Um nachzusehen, was eine Variable enthält, kann man den Variablennamen in die Konsole eingeben und mit Enter abschicken oder oben rechts unter Environment nachsehen. R merkt sich NICHTS, es sei denn, ich weise es einer Variablen zu. Das heißt auch, wenn ich einen Befehl / eine Formel auf einen Datensatz anwende, bleibt das nur langfristig bestehen, wenn ich mit dem Befehl gleichzeitig entweder meinen alten Datensatz überschreibe ODER einen neuen entstehen lasse.</w:t>
+      </w:r>
+    </w:p>
+    <w:p>
+      <w:pPr>
+        <w:pStyle w:val="BodyText"/>
+      </w:pPr>
+      <w:r>
+        <w:t xml:space="preserve">Ergo:</w:t>
+      </w:r>
+    </w:p>
+    <w:p>
+      <w:pPr>
+        <w:pStyle w:val="SourceCode"/>
+      </w:pPr>
+      <w:r>
+        <w:rPr>
+          <w:rStyle w:val="NormalTok"/>
+        </w:rPr>
+        <w:t xml:space="preserve">x &lt;-</w:t>
+      </w:r>
+      <w:r>
+        <w:rPr>
+          <w:rStyle w:val="StringTok"/>
+        </w:rPr>
+        <w:t xml:space="preserve"> </w:t>
+      </w:r>
+      <w:r>
+        <w:rPr>
+          <w:rStyle w:val="DecValTok"/>
+        </w:rPr>
+        <w:t xml:space="preserve">3</w:t>
+      </w:r>
+      <w:r>
+        <w:rPr>
+          <w:rStyle w:val="OperatorTok"/>
+        </w:rPr>
+        <w:t xml:space="preserve">*</w:t>
+      </w:r>
+      <w:r>
+        <w:rPr>
+          <w:rStyle w:val="NormalTok"/>
+        </w:rPr>
+        <w:t xml:space="preserve">(</w:t>
+      </w:r>
+      <w:r>
+        <w:rPr>
+          <w:rStyle w:val="DecValTok"/>
+        </w:rPr>
+        <w:t xml:space="preserve">4</w:t>
+      </w:r>
+      <w:r>
+        <w:rPr>
+          <w:rStyle w:val="OperatorTok"/>
+        </w:rPr>
+        <w:t xml:space="preserve">+</w:t>
+      </w:r>
+      <w:r>
+        <w:rPr>
+          <w:rStyle w:val="DecValTok"/>
+        </w:rPr>
+        <w:t xml:space="preserve">2</w:t>
+      </w:r>
+      <w:r>
+        <w:rPr>
+          <w:rStyle w:val="NormalTok"/>
+        </w:rPr>
+        <w:t xml:space="preserve">) </w:t>
+      </w:r>
+    </w:p>
+    <w:p>
+      <w:pPr>
+        <w:pStyle w:val="FirstParagraph"/>
+      </w:pPr>
+      <w:r>
+        <w:t xml:space="preserve">Oben rechts ist jetzt unter dem Reiter</w:t>
       </w:r>
       <w:r>
         <w:t xml:space="preserve"> </w:t>
@@ -548,7 +1091,7 @@
         <w:t xml:space="preserve">“</w:t>
       </w:r>
       <w:r>
-        <w:t xml:space="preserve">abschicken</w:t>
+        <w:t xml:space="preserve">Environment</w:t>
       </w:r>
       <w:r>
         <w:t xml:space="preserve">”</w:t>
@@ -557,17 +1100,68 @@
         <w:t xml:space="preserve"> </w:t>
       </w:r>
       <w:r>
-        <w:t xml:space="preserve">möchte.</w:t>
-      </w:r>
-    </w:p>
-    <w:p>
-      <w:pPr>
-        <w:pStyle w:val="Heading3"/>
-      </w:pPr>
-      <w:bookmarkStart w:id="25" w:name="taschenrechner"/>
-      <w:bookmarkEnd w:id="25"/>
-      <w:r>
-        <w:t xml:space="preserve">Taschenrechner</w:t>
+        <w:t xml:space="preserve">der Wert</w:t>
+      </w:r>
+      <w:r>
+        <w:t xml:space="preserve"> </w:t>
+      </w:r>
+      <w:r>
+        <w:t xml:space="preserve">“</w:t>
+      </w:r>
+      <w:r>
+        <w:t xml:space="preserve">x</w:t>
+      </w:r>
+      <w:r>
+        <w:t xml:space="preserve">”</w:t>
+      </w:r>
+      <w:r>
+        <w:t xml:space="preserve"> </w:t>
+      </w:r>
+      <w:r>
+        <w:t xml:space="preserve">erschienen. Wir können dort immer ablesen, welche Variablen wir zur Zeit definiert haben.</w:t>
+      </w:r>
+    </w:p>
+    <w:p>
+      <w:pPr>
+        <w:pStyle w:val="BodyText"/>
+      </w:pPr>
+      <w:r>
+        <w:t xml:space="preserve">Mit x kann ich jetzt weiterrechnen:</w:t>
+      </w:r>
+    </w:p>
+    <w:p>
+      <w:pPr>
+        <w:pStyle w:val="SourceCode"/>
+      </w:pPr>
+      <w:r>
+        <w:rPr>
+          <w:rStyle w:val="NormalTok"/>
+        </w:rPr>
+        <w:t xml:space="preserve">y &lt;-</w:t>
+      </w:r>
+      <w:r>
+        <w:rPr>
+          <w:rStyle w:val="StringTok"/>
+        </w:rPr>
+        <w:t xml:space="preserve"> </w:t>
+      </w:r>
+      <w:r>
+        <w:rPr>
+          <w:rStyle w:val="NormalTok"/>
+        </w:rPr>
+        <w:t xml:space="preserve">x</w:t>
+      </w:r>
+      <w:r>
+        <w:rPr>
+          <w:rStyle w:val="OperatorTok"/>
+        </w:rPr>
+        <w:t xml:space="preserve">+</w:t>
+      </w:r>
+      <w:r>
+        <w:rPr>
+          <w:rStyle w:val="DecValTok"/>
+        </w:rPr>
+        <w:t xml:space="preserve">2</w:t>
       </w:r>
     </w:p>
     <w:p>
@@ -575,7 +1169,16 @@
         <w:pStyle w:val="FirstParagraph"/>
       </w:pPr>
       <w:r>
-        <w:t xml:space="preserve">Man kann R wie einen Taschenrechner benutzen, die einfachen Rechenoperationen stehen zur Verfügung:</w:t>
+        <w:t xml:space="preserve">Da diese beiden Werte den gleichen Typ haben (</w:t>
+      </w:r>
+      <w:r>
+        <w:rPr>
+          <w:i/>
+        </w:rPr>
+        <w:t xml:space="preserve">numeric</w:t>
+      </w:r>
+      <w:r>
+        <w:t xml:space="preserve">), kann ich sie in einem Vektor zusammenfassen:</w:t>
       </w:r>
     </w:p>
     <w:p>
@@ -584,33 +1187,51 @@
       </w:pPr>
       <w:r>
         <w:rPr>
-          <w:rStyle w:val="DecValTok"/>
-        </w:rPr>
-        <w:t xml:space="preserve">3</w:t>
-      </w:r>
-      <w:r>
-        <w:rPr>
-          <w:rStyle w:val="NormalTok"/>
-        </w:rPr>
-        <w:t xml:space="preserve"> </w:t>
-      </w:r>
-      <w:r>
-        <w:rPr>
-          <w:rStyle w:val="OperatorTok"/>
-        </w:rPr>
-        <w:t xml:space="preserve">+</w:t>
-      </w:r>
-      <w:r>
-        <w:rPr>
-          <w:rStyle w:val="StringTok"/>
-        </w:rPr>
-        <w:t xml:space="preserve"> </w:t>
-      </w:r>
-      <w:r>
-        <w:rPr>
-          <w:rStyle w:val="DecValTok"/>
-        </w:rPr>
-        <w:t xml:space="preserve">2</w:t>
+          <w:rStyle w:val="NormalTok"/>
+        </w:rPr>
+        <w:t xml:space="preserve">z &lt;-</w:t>
+      </w:r>
+      <w:r>
+        <w:rPr>
+          <w:rStyle w:val="StringTok"/>
+        </w:rPr>
+        <w:t xml:space="preserve"> </w:t>
+      </w:r>
+      <w:r>
+        <w:rPr>
+          <w:rStyle w:val="KeywordTok"/>
+        </w:rPr>
+        <w:t xml:space="preserve">c</w:t>
+      </w:r>
+      <w:r>
+        <w:rPr>
+          <w:rStyle w:val="NormalTok"/>
+        </w:rPr>
+        <w:t xml:space="preserve">(x,y)</w:t>
+      </w:r>
+    </w:p>
+    <w:p>
+      <w:pPr>
+        <w:pStyle w:val="FirstParagraph"/>
+      </w:pPr>
+      <w:r>
+        <w:t xml:space="preserve">Was ist passiert?</w:t>
+      </w:r>
+    </w:p>
+    <w:p>
+      <w:pPr>
+        <w:pStyle w:val="BodyText"/>
+      </w:pPr>
+      <w:r>
+        <w:t xml:space="preserve">Das c() markiert, dass ich mehrere Werte in einer Reihe eingebe, die zusammengehören sollen. Mit &lt;- habe ich diese Reihe der Variablen z zugeordnet.</w:t>
+      </w:r>
+    </w:p>
+    <w:p>
+      <w:pPr>
+        <w:pStyle w:val="BodyText"/>
+      </w:pPr>
+      <w:r>
+        <w:t xml:space="preserve">Wenn ich das alles noch einmal mit anderen Werten mache, kann ich aus den zwei Vektoren einen Dataframe erstellen:</w:t>
       </w:r>
     </w:p>
     <w:p>
@@ -619,9 +1240,441 @@
       </w:pPr>
       <w:r>
         <w:rPr>
+          <w:rStyle w:val="NormalTok"/>
+        </w:rPr>
+        <w:t xml:space="preserve">a &lt;-</w:t>
+      </w:r>
+      <w:r>
+        <w:rPr>
+          <w:rStyle w:val="StringTok"/>
+        </w:rPr>
+        <w:t xml:space="preserve"> "Hund"</w:t>
+      </w:r>
+      <w:r>
+        <w:br w:type="textWrapping"/>
+      </w:r>
+      <w:r>
+        <w:rPr>
+          <w:rStyle w:val="NormalTok"/>
+        </w:rPr>
+        <w:t xml:space="preserve">b &lt;-</w:t>
+      </w:r>
+      <w:r>
+        <w:rPr>
+          <w:rStyle w:val="StringTok"/>
+        </w:rPr>
+        <w:t xml:space="preserve"> "Katze"</w:t>
+      </w:r>
+    </w:p>
+    <w:p>
+      <w:pPr>
+        <w:pStyle w:val="FirstParagraph"/>
+      </w:pPr>
+      <w:r>
+        <w:t xml:space="preserve">Die Hochkommas erklären R, dass es sich um Text handelt und nicht um Objekte (also andere Variablen). Vergisst man sie, kommt die Fehlermeldung</w:t>
+      </w:r>
+      <w:r>
+        <w:t xml:space="preserve"> </w:t>
+      </w:r>
+      <w:r>
+        <w:t xml:space="preserve">“</w:t>
+      </w:r>
+      <w:r>
+        <w:t xml:space="preserve">object</w:t>
+      </w:r>
+      <w:r>
+        <w:t xml:space="preserve">”</w:t>
+      </w:r>
+      <w:r>
+        <w:t xml:space="preserve">Hund" not found</w:t>
+      </w:r>
+      <w:r>
+        <w:t xml:space="preserve">“</w:t>
+      </w:r>
+      <w:r>
+        <w:t xml:space="preserve">, weil R nach etwas, das</w:t>
+      </w:r>
+      <w:r>
+        <w:t xml:space="preserve">”</w:t>
+      </w:r>
+      <w:r>
+        <w:t xml:space="preserve">Hund" heißt, sucht und nicht findet.</w:t>
+      </w:r>
+    </w:p>
+    <w:p>
+      <w:pPr>
+        <w:pStyle w:val="BodyText"/>
+      </w:pPr>
+      <w:r>
+        <w:t xml:space="preserve">Jetzt diese beiden in einen Vektor zusammengefügt:</w:t>
+      </w:r>
+    </w:p>
+    <w:p>
+      <w:pPr>
+        <w:pStyle w:val="SourceCode"/>
+      </w:pPr>
+      <w:r>
+        <w:rPr>
+          <w:rStyle w:val="NormalTok"/>
+        </w:rPr>
+        <w:t xml:space="preserve">ab &lt;-</w:t>
+      </w:r>
+      <w:r>
+        <w:rPr>
+          <w:rStyle w:val="StringTok"/>
+        </w:rPr>
+        <w:t xml:space="preserve"> </w:t>
+      </w:r>
+      <w:r>
+        <w:rPr>
+          <w:rStyle w:val="KeywordTok"/>
+        </w:rPr>
+        <w:t xml:space="preserve">c</w:t>
+      </w:r>
+      <w:r>
+        <w:rPr>
+          <w:rStyle w:val="NormalTok"/>
+        </w:rPr>
+        <w:t xml:space="preserve">(a,b)</w:t>
+      </w:r>
+    </w:p>
+    <w:p>
+      <w:pPr>
+        <w:pStyle w:val="FirstParagraph"/>
+      </w:pPr>
+      <w:r>
+        <w:t xml:space="preserve">Unter</w:t>
+      </w:r>
+      <w:r>
+        <w:t xml:space="preserve"> </w:t>
+      </w:r>
+      <w:r>
+        <w:t xml:space="preserve">“</w:t>
+      </w:r>
+      <w:r>
+        <w:t xml:space="preserve">Environment</w:t>
+      </w:r>
+      <w:r>
+        <w:t xml:space="preserve">”</w:t>
+      </w:r>
+      <w:r>
+        <w:t xml:space="preserve"> </w:t>
+      </w:r>
+      <w:r>
+        <w:t xml:space="preserve">oben rechts in Rstudio sind jetzt alle neuen Variablen, die wir definiert haben. Wir können auch sehen, dass ab</w:t>
+      </w:r>
+      <w:r>
+        <w:t xml:space="preserve"> </w:t>
+      </w:r>
+      <w:r>
+        <w:t xml:space="preserve">“</w:t>
+      </w:r>
+      <w:r>
+        <w:t xml:space="preserve">chr</w:t>
+      </w:r>
+      <w:r>
+        <w:t xml:space="preserve">”</w:t>
+      </w:r>
+      <w:r>
+        <w:t xml:space="preserve"> </w:t>
+      </w:r>
+      <w:r>
+        <w:t xml:space="preserve">– also ein</w:t>
+      </w:r>
+      <w:r>
+        <w:t xml:space="preserve"> </w:t>
+      </w:r>
+      <w:r>
+        <w:t xml:space="preserve">“</w:t>
+      </w:r>
+      <w:r>
+        <w:t xml:space="preserve">character</w:t>
+      </w:r>
+      <w:r>
+        <w:t xml:space="preserve">”</w:t>
+      </w:r>
+      <w:r>
+        <w:t xml:space="preserve">-Vektor – ist, während z als</w:t>
+      </w:r>
+      <w:r>
+        <w:t xml:space="preserve"> </w:t>
+      </w:r>
+      <w:r>
+        <w:t xml:space="preserve">“</w:t>
+      </w:r>
+      <w:r>
+        <w:t xml:space="preserve">num</w:t>
+      </w:r>
+      <w:r>
+        <w:t xml:space="preserve">”</w:t>
+      </w:r>
+      <w:r>
+        <w:t xml:space="preserve"> </w:t>
+      </w:r>
+      <w:r>
+        <w:t xml:space="preserve">– numerical – markiert wird.</w:t>
+      </w:r>
+    </w:p>
+    <w:p>
+      <w:pPr>
+        <w:pStyle w:val="BodyText"/>
+      </w:pPr>
+      <w:r>
+        <w:t xml:space="preserve">Jetzt bauen wir aus diesen beiden Vektoren einen Dataframe:</w:t>
+      </w:r>
+    </w:p>
+    <w:p>
+      <w:pPr>
+        <w:pStyle w:val="SourceCode"/>
+      </w:pPr>
+      <w:r>
+        <w:rPr>
+          <w:rStyle w:val="NormalTok"/>
+        </w:rPr>
+        <w:t xml:space="preserve">df &lt;-</w:t>
+      </w:r>
+      <w:r>
+        <w:rPr>
+          <w:rStyle w:val="StringTok"/>
+        </w:rPr>
+        <w:t xml:space="preserve"> </w:t>
+      </w:r>
+      <w:r>
+        <w:rPr>
+          <w:rStyle w:val="KeywordTok"/>
+        </w:rPr>
+        <w:t xml:space="preserve">data.frame</w:t>
+      </w:r>
+      <w:r>
+        <w:rPr>
+          <w:rStyle w:val="NormalTok"/>
+        </w:rPr>
+        <w:t xml:space="preserve">(z, ab)</w:t>
+      </w:r>
+    </w:p>
+    <w:p>
+      <w:pPr>
+        <w:pStyle w:val="FirstParagraph"/>
+      </w:pPr>
+      <w:r>
+        <w:t xml:space="preserve">Unter Environment erscheint unter der Überschrift</w:t>
+      </w:r>
+      <w:r>
+        <w:t xml:space="preserve"> </w:t>
+      </w:r>
+      <w:r>
+        <w:t xml:space="preserve">“</w:t>
+      </w:r>
+      <w:r>
+        <w:t xml:space="preserve">Data</w:t>
+      </w:r>
+      <w:r>
+        <w:t xml:space="preserve">”</w:t>
+      </w:r>
+      <w:r>
+        <w:t xml:space="preserve"> </w:t>
+      </w:r>
+      <w:r>
+        <w:t xml:space="preserve">jetzt df. Auf den blauen Pfeil kann man klicken und sich anschauen, woraus der Dataframe zusammengesetzt ist. Wir können ihn uns auch anschauen, entweder durch</w:t>
+      </w:r>
+      <w:r>
+        <w:t xml:space="preserve"> </w:t>
+      </w:r>
+      <w:r>
+        <w:t xml:space="preserve">“</w:t>
+      </w:r>
+      <w:r>
+        <w:t xml:space="preserve">draufklicken</w:t>
+      </w:r>
+      <w:r>
+        <w:t xml:space="preserve">”</w:t>
+      </w:r>
+      <w:r>
+        <w:t xml:space="preserve"> </w:t>
+      </w:r>
+      <w:r>
+        <w:t xml:space="preserve">oder per Code:</w:t>
+      </w:r>
+    </w:p>
+    <w:p>
+      <w:pPr>
+        <w:pStyle w:val="SourceCode"/>
+      </w:pPr>
+      <w:r>
+        <w:rPr>
+          <w:rStyle w:val="KeywordTok"/>
+        </w:rPr>
+        <w:t xml:space="preserve">View</w:t>
+      </w:r>
+      <w:r>
+        <w:rPr>
+          <w:rStyle w:val="NormalTok"/>
+        </w:rPr>
+        <w:t xml:space="preserve">(df)</w:t>
+      </w:r>
+    </w:p>
+    <w:p>
+      <w:pPr>
+        <w:pStyle w:val="FirstParagraph"/>
+      </w:pPr>
+      <w:r>
+        <w:t xml:space="preserve">Cool! Wir haben Daten!</w:t>
+      </w:r>
+    </w:p>
+    <w:p>
+      <w:pPr>
+        <w:pStyle w:val="BodyText"/>
+      </w:pPr>
+      <w:r>
+        <w:t xml:space="preserve">Aber eigentlich wollten wir archäologische Daten benutzen. Netterweise gibt es Menschen, die eine Menge archäologischer Daten als R-Paket zusammengeschnürt haben und zur Verfügung gestellt haben (David L. Carlson und Georg Roth). Installieren wir also das erste Paket! Der Befehl ist</w:t>
+      </w:r>
+      <w:r>
+        <w:t xml:space="preserve"> </w:t>
+      </w:r>
+      <w:r>
+        <w:t xml:space="preserve">“</w:t>
+      </w:r>
+      <w:r>
+        <w:t xml:space="preserve">install.packages</w:t>
+      </w:r>
+      <w:r>
+        <w:t xml:space="preserve">”</w:t>
+      </w:r>
+      <w:r>
+        <w:t xml:space="preserve"> </w:t>
+      </w:r>
+      <w:r>
+        <w:t xml:space="preserve">und das Paket heißt</w:t>
+      </w:r>
+      <w:r>
+        <w:t xml:space="preserve"> </w:t>
+      </w:r>
+      <w:r>
+        <w:t xml:space="preserve">“</w:t>
+      </w:r>
+      <w:r>
+        <w:t xml:space="preserve">archdata</w:t>
+      </w:r>
+      <w:r>
+        <w:t xml:space="preserve">”</w:t>
+      </w:r>
+      <w:r>
+        <w:t xml:space="preserve">:</w:t>
+      </w:r>
+    </w:p>
+    <w:p>
+      <w:pPr>
+        <w:pStyle w:val="SourceCode"/>
+      </w:pPr>
+      <w:r>
+        <w:rPr>
+          <w:rStyle w:val="CommentTok"/>
+        </w:rPr>
+        <w:t xml:space="preserve">#install.packages("archdata")</w:t>
+      </w:r>
+    </w:p>
+    <w:p>
+      <w:pPr>
+        <w:pStyle w:val="FirstParagraph"/>
+      </w:pPr>
+      <w:r>
+        <w:t xml:space="preserve">Nach erfolgreicher Installation (roter Text heißt in R nicht, dass Fehler passiert sind!), müssen wir das Paket noch in unsere Sitzung laden, damit wir damit umgehen können:</w:t>
+      </w:r>
+    </w:p>
+    <w:p>
+      <w:pPr>
+        <w:pStyle w:val="SourceCode"/>
+      </w:pPr>
+      <w:r>
+        <w:rPr>
+          <w:rStyle w:val="KeywordTok"/>
+        </w:rPr>
+        <w:t xml:space="preserve">library</w:t>
+      </w:r>
+      <w:r>
+        <w:rPr>
+          <w:rStyle w:val="NormalTok"/>
+        </w:rPr>
+        <w:t xml:space="preserve">(archdata)</w:t>
+      </w:r>
+    </w:p>
+    <w:p>
+      <w:pPr>
+        <w:pStyle w:val="FirstParagraph"/>
+      </w:pPr>
+      <w:r>
+        <w:t xml:space="preserve">Im Paket archdata liegen mehrere Datensätze. Informationen zu dem Paket finde ich entweder unten rechts unter dem Reiter</w:t>
+      </w:r>
+      <w:r>
+        <w:t xml:space="preserve"> </w:t>
+      </w:r>
+      <w:r>
+        <w:t xml:space="preserve">“</w:t>
+      </w:r>
+      <w:r>
+        <w:t xml:space="preserve">Help</w:t>
+      </w:r>
+      <w:r>
+        <w:t xml:space="preserve">”</w:t>
+      </w:r>
+      <w:r>
+        <w:t xml:space="preserve"> </w:t>
+      </w:r>
+      <w:r>
+        <w:t xml:space="preserve">(in der Suche nach archdata suchen) oder mit diesem Code:</w:t>
+      </w:r>
+    </w:p>
+    <w:p>
+      <w:pPr>
+        <w:pStyle w:val="SourceCode"/>
+      </w:pPr>
+      <w:r>
+        <w:rPr>
+          <w:rStyle w:val="NormalTok"/>
+        </w:rPr>
+        <w:t xml:space="preserve">?archdata</w:t>
+      </w:r>
+    </w:p>
+    <w:p>
+      <w:pPr>
+        <w:pStyle w:val="SourceCode"/>
+      </w:pPr>
+      <w:r>
+        <w:rPr>
           <w:rStyle w:val="VerbatimChar"/>
         </w:rPr>
-        <w:t xml:space="preserve">## [1] 5</w:t>
+        <w:t xml:space="preserve">## starting httpd help server ... done</w:t>
+      </w:r>
+    </w:p>
+    <w:p>
+      <w:pPr>
+        <w:pStyle w:val="FirstParagraph"/>
+      </w:pPr>
+      <w:r>
+        <w:t xml:space="preserve">Ein einfaches Fragezeichen vor einem Funktions- oder Paketnamen führt einen zu der R-internen Hilfe. Immer ein guter Anfang, wenn irgendetwas nicht klappt (und Tipp-Fehler schon ausgeschlossen wurden).</w:t>
+      </w:r>
+    </w:p>
+    <w:p>
+      <w:pPr>
+        <w:pStyle w:val="BodyText"/>
+      </w:pPr>
+      <w:r>
+        <w:t xml:space="preserve">Wir benutzen als erstes den Datensatz</w:t>
+      </w:r>
+      <w:r>
+        <w:t xml:space="preserve"> </w:t>
+      </w:r>
+      <w:r>
+        <w:t xml:space="preserve">“</w:t>
+      </w:r>
+      <w:r>
+        <w:t xml:space="preserve">BACups</w:t>
+      </w:r>
+      <w:r>
+        <w:t xml:space="preserve">”</w:t>
+      </w:r>
+      <w:r>
+        <w:t xml:space="preserve">. Er wurde (wie die anderen) im RData-Format abgespeichert, weswegen wir ihn jetzt leicht mit einem einzigen Befehl in das Programm laden können:</w:t>
       </w:r>
     </w:p>
     <w:p>
@@ -630,136 +1683,27 @@
       </w:pPr>
       <w:r>
         <w:rPr>
-          <w:rStyle w:val="DecValTok"/>
-        </w:rPr>
-        <w:t xml:space="preserve">5</w:t>
-      </w:r>
-      <w:r>
-        <w:rPr>
-          <w:rStyle w:val="NormalTok"/>
-        </w:rPr>
-        <w:t xml:space="preserve"> </w:t>
-      </w:r>
-      <w:r>
-        <w:rPr>
-          <w:rStyle w:val="OperatorTok"/>
-        </w:rPr>
-        <w:t xml:space="preserve">-</w:t>
-      </w:r>
-      <w:r>
-        <w:rPr>
-          <w:rStyle w:val="StringTok"/>
-        </w:rPr>
-        <w:t xml:space="preserve"> </w:t>
-      </w:r>
-      <w:r>
-        <w:rPr>
-          <w:rStyle w:val="DecValTok"/>
-        </w:rPr>
-        <w:t xml:space="preserve">7</w:t>
-      </w:r>
-    </w:p>
-    <w:p>
-      <w:pPr>
-        <w:pStyle w:val="SourceCode"/>
-      </w:pPr>
-      <w:r>
-        <w:rPr>
-          <w:rStyle w:val="VerbatimChar"/>
-        </w:rPr>
-        <w:t xml:space="preserve">## [1] -2</w:t>
-      </w:r>
-    </w:p>
-    <w:p>
-      <w:pPr>
-        <w:pStyle w:val="SourceCode"/>
-      </w:pPr>
-      <w:r>
-        <w:rPr>
-          <w:rStyle w:val="DecValTok"/>
-        </w:rPr>
-        <w:t xml:space="preserve">5</w:t>
-      </w:r>
-      <w:r>
-        <w:rPr>
-          <w:rStyle w:val="NormalTok"/>
-        </w:rPr>
-        <w:t xml:space="preserve"> </w:t>
-      </w:r>
-      <w:r>
-        <w:rPr>
-          <w:rStyle w:val="OperatorTok"/>
-        </w:rPr>
-        <w:t xml:space="preserve">*</w:t>
-      </w:r>
-      <w:r>
-        <w:rPr>
-          <w:rStyle w:val="StringTok"/>
-        </w:rPr>
-        <w:t xml:space="preserve"> </w:t>
-      </w:r>
-      <w:r>
-        <w:rPr>
-          <w:rStyle w:val="DecValTok"/>
-        </w:rPr>
-        <w:t xml:space="preserve">2</w:t>
-      </w:r>
-    </w:p>
-    <w:p>
-      <w:pPr>
-        <w:pStyle w:val="SourceCode"/>
-      </w:pPr>
-      <w:r>
-        <w:rPr>
-          <w:rStyle w:val="VerbatimChar"/>
-        </w:rPr>
-        <w:t xml:space="preserve">## [1] 10</w:t>
-      </w:r>
-    </w:p>
-    <w:p>
-      <w:pPr>
-        <w:pStyle w:val="SourceCode"/>
-      </w:pPr>
-      <w:r>
-        <w:rPr>
-          <w:rStyle w:val="DecValTok"/>
-        </w:rPr>
-        <w:t xml:space="preserve">100</w:t>
-      </w:r>
-      <w:r>
-        <w:rPr>
-          <w:rStyle w:val="NormalTok"/>
-        </w:rPr>
-        <w:t xml:space="preserve"> </w:t>
-      </w:r>
-      <w:r>
-        <w:rPr>
-          <w:rStyle w:val="OperatorTok"/>
-        </w:rPr>
-        <w:t xml:space="preserve">/</w:t>
-      </w:r>
-      <w:r>
-        <w:rPr>
-          <w:rStyle w:val="StringTok"/>
-        </w:rPr>
-        <w:t xml:space="preserve"> </w:t>
-      </w:r>
-      <w:r>
-        <w:rPr>
-          <w:rStyle w:val="DecValTok"/>
-        </w:rPr>
-        <w:t xml:space="preserve">10</w:t>
-      </w:r>
-    </w:p>
-    <w:p>
-      <w:pPr>
-        <w:pStyle w:val="SourceCode"/>
-      </w:pPr>
-      <w:r>
-        <w:rPr>
-          <w:rStyle w:val="VerbatimChar"/>
-        </w:rPr>
-        <w:t xml:space="preserve">## [1] 10</w:t>
+          <w:rStyle w:val="KeywordTok"/>
+        </w:rPr>
+        <w:t xml:space="preserve">data</w:t>
+      </w:r>
+      <w:r>
+        <w:rPr>
+          <w:rStyle w:val="NormalTok"/>
+        </w:rPr>
+        <w:t xml:space="preserve">(</w:t>
+      </w:r>
+      <w:r>
+        <w:rPr>
+          <w:rStyle w:val="StringTok"/>
+        </w:rPr>
+        <w:t xml:space="preserve">"BACups"</w:t>
+      </w:r>
+      <w:r>
+        <w:rPr>
+          <w:rStyle w:val="NormalTok"/>
+        </w:rPr>
+        <w:t xml:space="preserve">)</w:t>
       </w:r>
     </w:p>
     <w:p>
@@ -767,781 +1711,6 @@
         <w:pStyle w:val="FirstParagraph"/>
       </w:pPr>
       <w:r>
-        <w:t xml:space="preserve">Oder auch:</w:t>
-      </w:r>
-    </w:p>
-    <w:p>
-      <w:pPr>
-        <w:pStyle w:val="SourceCode"/>
-      </w:pPr>
-      <w:r>
-        <w:rPr>
-          <w:rStyle w:val="DecValTok"/>
-        </w:rPr>
-        <w:t xml:space="preserve">3</w:t>
-      </w:r>
-      <w:r>
-        <w:rPr>
-          <w:rStyle w:val="OperatorTok"/>
-        </w:rPr>
-        <w:t xml:space="preserve">*</w:t>
-      </w:r>
-      <w:r>
-        <w:rPr>
-          <w:rStyle w:val="NormalTok"/>
-        </w:rPr>
-        <w:t xml:space="preserve">(</w:t>
-      </w:r>
-      <w:r>
-        <w:rPr>
-          <w:rStyle w:val="DecValTok"/>
-        </w:rPr>
-        <w:t xml:space="preserve">4</w:t>
-      </w:r>
-      <w:r>
-        <w:rPr>
-          <w:rStyle w:val="OperatorTok"/>
-        </w:rPr>
-        <w:t xml:space="preserve">+</w:t>
-      </w:r>
-      <w:r>
-        <w:rPr>
-          <w:rStyle w:val="DecValTok"/>
-        </w:rPr>
-        <w:t xml:space="preserve">2</w:t>
-      </w:r>
-      <w:r>
-        <w:rPr>
-          <w:rStyle w:val="NormalTok"/>
-        </w:rPr>
-        <w:t xml:space="preserve">)</w:t>
-      </w:r>
-    </w:p>
-    <w:p>
-      <w:pPr>
-        <w:pStyle w:val="SourceCode"/>
-      </w:pPr>
-      <w:r>
-        <w:rPr>
-          <w:rStyle w:val="VerbatimChar"/>
-        </w:rPr>
-        <w:t xml:space="preserve">## [1] 18</w:t>
-      </w:r>
-    </w:p>
-    <w:p>
-      <w:pPr>
-        <w:pStyle w:val="FirstParagraph"/>
-      </w:pPr>
-      <w:r>
-        <w:t xml:space="preserve">Rechenergebnisse, wie z.B. das Ergebnis von 3*(4+2) können in Variablen gespeichert werden. Die Zuweisung des Ergebnisses zu einer Variablen geschieht mit dem Zuweisungsoperator “&lt;-“ und sieht im allgemeinen folgenderweise aus:</w:t>
-      </w:r>
-    </w:p>
-    <w:p>
-      <w:pPr>
-        <w:pStyle w:val="BodyText"/>
-      </w:pPr>
-      <w:r>
-        <w:t xml:space="preserve">Variablenname &lt;- Befehl</w:t>
-      </w:r>
-    </w:p>
-    <w:p>
-      <w:pPr>
-        <w:pStyle w:val="BodyText"/>
-      </w:pPr>
-      <w:r>
-        <w:t xml:space="preserve">Wird nacheinander mehrmals dergleichen Variablen verschiedene Ergebnisse zugewiesen, enthält die Variable das Ergebnis der letzten Zuweisung. Um nachzusehen, was eine Variable enthält, kann man den Variablennamen in die Konsole eingeben und mit Enter abschicken oder oben rechts unter Environment nachsehen. R merkt sich NICHTS, es sei denn, ich weise es einer Variablen zu. Das heißt auch, wenn ich einen Befehl / eine Formel auf einen Datensatz anwende, bleibt das nur langfristig bestehen, wenn ich mit dem Befehl gleichzeitig entweder meinen alten Datensatz überschreibe ODER einen neuen entstehen lasse.</w:t>
-      </w:r>
-    </w:p>
-    <w:p>
-      <w:pPr>
-        <w:pStyle w:val="BodyText"/>
-      </w:pPr>
-      <w:r>
-        <w:t xml:space="preserve">Ergo:</w:t>
-      </w:r>
-    </w:p>
-    <w:p>
-      <w:pPr>
-        <w:pStyle w:val="SourceCode"/>
-      </w:pPr>
-      <w:r>
-        <w:rPr>
-          <w:rStyle w:val="NormalTok"/>
-        </w:rPr>
-        <w:t xml:space="preserve">x &lt;-</w:t>
-      </w:r>
-      <w:r>
-        <w:rPr>
-          <w:rStyle w:val="StringTok"/>
-        </w:rPr>
-        <w:t xml:space="preserve"> </w:t>
-      </w:r>
-      <w:r>
-        <w:rPr>
-          <w:rStyle w:val="DecValTok"/>
-        </w:rPr>
-        <w:t xml:space="preserve">3</w:t>
-      </w:r>
-      <w:r>
-        <w:rPr>
-          <w:rStyle w:val="OperatorTok"/>
-        </w:rPr>
-        <w:t xml:space="preserve">*</w:t>
-      </w:r>
-      <w:r>
-        <w:rPr>
-          <w:rStyle w:val="NormalTok"/>
-        </w:rPr>
-        <w:t xml:space="preserve">(</w:t>
-      </w:r>
-      <w:r>
-        <w:rPr>
-          <w:rStyle w:val="DecValTok"/>
-        </w:rPr>
-        <w:t xml:space="preserve">4</w:t>
-      </w:r>
-      <w:r>
-        <w:rPr>
-          <w:rStyle w:val="OperatorTok"/>
-        </w:rPr>
-        <w:t xml:space="preserve">+</w:t>
-      </w:r>
-      <w:r>
-        <w:rPr>
-          <w:rStyle w:val="DecValTok"/>
-        </w:rPr>
-        <w:t xml:space="preserve">2</w:t>
-      </w:r>
-      <w:r>
-        <w:rPr>
-          <w:rStyle w:val="NormalTok"/>
-        </w:rPr>
-        <w:t xml:space="preserve">) </w:t>
-      </w:r>
-    </w:p>
-    <w:p>
-      <w:pPr>
-        <w:pStyle w:val="FirstParagraph"/>
-      </w:pPr>
-      <w:r>
-        <w:t xml:space="preserve">Oben rechts ist jetzt unter dem Reiter</w:t>
-      </w:r>
-      <w:r>
-        <w:t xml:space="preserve"> </w:t>
-      </w:r>
-      <w:r>
-        <w:t xml:space="preserve">“</w:t>
-      </w:r>
-      <w:r>
-        <w:t xml:space="preserve">Environment</w:t>
-      </w:r>
-      <w:r>
-        <w:t xml:space="preserve">”</w:t>
-      </w:r>
-      <w:r>
-        <w:t xml:space="preserve"> </w:t>
-      </w:r>
-      <w:r>
-        <w:t xml:space="preserve">der Wert</w:t>
-      </w:r>
-      <w:r>
-        <w:t xml:space="preserve"> </w:t>
-      </w:r>
-      <w:r>
-        <w:t xml:space="preserve">“</w:t>
-      </w:r>
-      <w:r>
-        <w:t xml:space="preserve">x</w:t>
-      </w:r>
-      <w:r>
-        <w:t xml:space="preserve">”</w:t>
-      </w:r>
-      <w:r>
-        <w:t xml:space="preserve"> </w:t>
-      </w:r>
-      <w:r>
-        <w:t xml:space="preserve">erschienen. Wir können dort immer ablesen, welche Variablen wir zur Zeit definiert haben.</w:t>
-      </w:r>
-    </w:p>
-    <w:p>
-      <w:pPr>
-        <w:pStyle w:val="BodyText"/>
-      </w:pPr>
-      <w:r>
-        <w:t xml:space="preserve">Mit x kann ich jetzt weiterrechnen:</w:t>
-      </w:r>
-    </w:p>
-    <w:p>
-      <w:pPr>
-        <w:pStyle w:val="SourceCode"/>
-      </w:pPr>
-      <w:r>
-        <w:rPr>
-          <w:rStyle w:val="NormalTok"/>
-        </w:rPr>
-        <w:t xml:space="preserve">y &lt;-</w:t>
-      </w:r>
-      <w:r>
-        <w:rPr>
-          <w:rStyle w:val="StringTok"/>
-        </w:rPr>
-        <w:t xml:space="preserve"> </w:t>
-      </w:r>
-      <w:r>
-        <w:rPr>
-          <w:rStyle w:val="NormalTok"/>
-        </w:rPr>
-        <w:t xml:space="preserve">x</w:t>
-      </w:r>
-      <w:r>
-        <w:rPr>
-          <w:rStyle w:val="OperatorTok"/>
-        </w:rPr>
-        <w:t xml:space="preserve">+</w:t>
-      </w:r>
-      <w:r>
-        <w:rPr>
-          <w:rStyle w:val="DecValTok"/>
-        </w:rPr>
-        <w:t xml:space="preserve">2</w:t>
-      </w:r>
-    </w:p>
-    <w:p>
-      <w:pPr>
-        <w:pStyle w:val="FirstParagraph"/>
-      </w:pPr>
-      <w:r>
-        <w:t xml:space="preserve">Da diese beiden Werte den gleichen Typ haben (</w:t>
-      </w:r>
-      <w:r>
-        <w:rPr>
-          <w:i/>
-        </w:rPr>
-        <w:t xml:space="preserve">numeric</w:t>
-      </w:r>
-      <w:r>
-        <w:t xml:space="preserve">), kann ich sie in einem Vektor zusammenfassen:</w:t>
-      </w:r>
-    </w:p>
-    <w:p>
-      <w:pPr>
-        <w:pStyle w:val="SourceCode"/>
-      </w:pPr>
-      <w:r>
-        <w:rPr>
-          <w:rStyle w:val="NormalTok"/>
-        </w:rPr>
-        <w:t xml:space="preserve">z &lt;-</w:t>
-      </w:r>
-      <w:r>
-        <w:rPr>
-          <w:rStyle w:val="StringTok"/>
-        </w:rPr>
-        <w:t xml:space="preserve"> </w:t>
-      </w:r>
-      <w:r>
-        <w:rPr>
-          <w:rStyle w:val="KeywordTok"/>
-        </w:rPr>
-        <w:t xml:space="preserve">c</w:t>
-      </w:r>
-      <w:r>
-        <w:rPr>
-          <w:rStyle w:val="NormalTok"/>
-        </w:rPr>
-        <w:t xml:space="preserve">(x,y)</w:t>
-      </w:r>
-    </w:p>
-    <w:p>
-      <w:pPr>
-        <w:pStyle w:val="FirstParagraph"/>
-      </w:pPr>
-      <w:r>
-        <w:t xml:space="preserve">Was ist passiert?</w:t>
-      </w:r>
-    </w:p>
-    <w:p>
-      <w:pPr>
-        <w:pStyle w:val="BodyText"/>
-      </w:pPr>
-      <w:r>
-        <w:t xml:space="preserve">Das c() markiert, dass ich mehrere Werte in einer Reihe eingebe, die zusammengehören sollen. Mit &lt;- habe ich diese Reihe der Variablen z zugeordnet.</w:t>
-      </w:r>
-    </w:p>
-    <w:p>
-      <w:pPr>
-        <w:pStyle w:val="BodyText"/>
-      </w:pPr>
-      <w:r>
-        <w:t xml:space="preserve">Wenn ich das alles noch einmal mit anderen Werten mache, kann ich aus den zwei Vektoren einen Dataframe erstellen:</w:t>
-      </w:r>
-    </w:p>
-    <w:p>
-      <w:pPr>
-        <w:pStyle w:val="SourceCode"/>
-      </w:pPr>
-      <w:r>
-        <w:rPr>
-          <w:rStyle w:val="NormalTok"/>
-        </w:rPr>
-        <w:t xml:space="preserve">a &lt;-</w:t>
-      </w:r>
-      <w:r>
-        <w:rPr>
-          <w:rStyle w:val="StringTok"/>
-        </w:rPr>
-        <w:t xml:space="preserve"> "Hund"</w:t>
-      </w:r>
-      <w:r>
-        <w:br w:type="textWrapping"/>
-      </w:r>
-      <w:r>
-        <w:rPr>
-          <w:rStyle w:val="NormalTok"/>
-        </w:rPr>
-        <w:t xml:space="preserve">b &lt;-</w:t>
-      </w:r>
-      <w:r>
-        <w:rPr>
-          <w:rStyle w:val="StringTok"/>
-        </w:rPr>
-        <w:t xml:space="preserve"> "Katze"</w:t>
-      </w:r>
-    </w:p>
-    <w:p>
-      <w:pPr>
-        <w:pStyle w:val="FirstParagraph"/>
-      </w:pPr>
-      <w:r>
-        <w:t xml:space="preserve">Die Hochkommas erklären R, dass es sich um Text handelt und nicht um Objekte (also andere Variablen). Vergisst man sie, kommt die Fehlermeldung</w:t>
-      </w:r>
-      <w:r>
-        <w:t xml:space="preserve"> </w:t>
-      </w:r>
-      <w:r>
-        <w:t xml:space="preserve">“</w:t>
-      </w:r>
-      <w:r>
-        <w:t xml:space="preserve">object</w:t>
-      </w:r>
-      <w:r>
-        <w:t xml:space="preserve">”</w:t>
-      </w:r>
-      <w:r>
-        <w:t xml:space="preserve">Hund" not found</w:t>
-      </w:r>
-      <w:r>
-        <w:t xml:space="preserve">“</w:t>
-      </w:r>
-      <w:r>
-        <w:t xml:space="preserve">, weil R nach etwas, das</w:t>
-      </w:r>
-      <w:r>
-        <w:t xml:space="preserve">”</w:t>
-      </w:r>
-      <w:r>
-        <w:t xml:space="preserve">Hund" heißt, sucht und nicht findet.</w:t>
-      </w:r>
-    </w:p>
-    <w:p>
-      <w:pPr>
-        <w:pStyle w:val="BodyText"/>
-      </w:pPr>
-      <w:r>
-        <w:t xml:space="preserve">Jetzt diese beiden in einen Vektor zusammengefügt:</w:t>
-      </w:r>
-    </w:p>
-    <w:p>
-      <w:pPr>
-        <w:pStyle w:val="SourceCode"/>
-      </w:pPr>
-      <w:r>
-        <w:rPr>
-          <w:rStyle w:val="NormalTok"/>
-        </w:rPr>
-        <w:t xml:space="preserve">ab &lt;-</w:t>
-      </w:r>
-      <w:r>
-        <w:rPr>
-          <w:rStyle w:val="StringTok"/>
-        </w:rPr>
-        <w:t xml:space="preserve"> </w:t>
-      </w:r>
-      <w:r>
-        <w:rPr>
-          <w:rStyle w:val="KeywordTok"/>
-        </w:rPr>
-        <w:t xml:space="preserve">c</w:t>
-      </w:r>
-      <w:r>
-        <w:rPr>
-          <w:rStyle w:val="NormalTok"/>
-        </w:rPr>
-        <w:t xml:space="preserve">(a,b)</w:t>
-      </w:r>
-    </w:p>
-    <w:p>
-      <w:pPr>
-        <w:pStyle w:val="FirstParagraph"/>
-      </w:pPr>
-      <w:r>
-        <w:t xml:space="preserve">Unter</w:t>
-      </w:r>
-      <w:r>
-        <w:t xml:space="preserve"> </w:t>
-      </w:r>
-      <w:r>
-        <w:t xml:space="preserve">“</w:t>
-      </w:r>
-      <w:r>
-        <w:t xml:space="preserve">Environment</w:t>
-      </w:r>
-      <w:r>
-        <w:t xml:space="preserve">”</w:t>
-      </w:r>
-      <w:r>
-        <w:t xml:space="preserve"> </w:t>
-      </w:r>
-      <w:r>
-        <w:t xml:space="preserve">oben rechts in Rstudio sind jetzt alle neuen Variablen, die wir definiert haben. Wir können auch sehen, dass ab</w:t>
-      </w:r>
-      <w:r>
-        <w:t xml:space="preserve"> </w:t>
-      </w:r>
-      <w:r>
-        <w:t xml:space="preserve">“</w:t>
-      </w:r>
-      <w:r>
-        <w:t xml:space="preserve">chr</w:t>
-      </w:r>
-      <w:r>
-        <w:t xml:space="preserve">”</w:t>
-      </w:r>
-      <w:r>
-        <w:t xml:space="preserve"> </w:t>
-      </w:r>
-      <w:r>
-        <w:t xml:space="preserve">– also ein</w:t>
-      </w:r>
-      <w:r>
-        <w:t xml:space="preserve"> </w:t>
-      </w:r>
-      <w:r>
-        <w:t xml:space="preserve">“</w:t>
-      </w:r>
-      <w:r>
-        <w:t xml:space="preserve">character</w:t>
-      </w:r>
-      <w:r>
-        <w:t xml:space="preserve">”</w:t>
-      </w:r>
-      <w:r>
-        <w:t xml:space="preserve">-Vektor – ist, während z als</w:t>
-      </w:r>
-      <w:r>
-        <w:t xml:space="preserve"> </w:t>
-      </w:r>
-      <w:r>
-        <w:t xml:space="preserve">“</w:t>
-      </w:r>
-      <w:r>
-        <w:t xml:space="preserve">num</w:t>
-      </w:r>
-      <w:r>
-        <w:t xml:space="preserve">”</w:t>
-      </w:r>
-      <w:r>
-        <w:t xml:space="preserve"> </w:t>
-      </w:r>
-      <w:r>
-        <w:t xml:space="preserve">– numerical – markiert wird.</w:t>
-      </w:r>
-    </w:p>
-    <w:p>
-      <w:pPr>
-        <w:pStyle w:val="BodyText"/>
-      </w:pPr>
-      <w:r>
-        <w:t xml:space="preserve">Jetzt bauen wir aus diesen beiden Vektoren einen Dataframe:</w:t>
-      </w:r>
-    </w:p>
-    <w:p>
-      <w:pPr>
-        <w:pStyle w:val="SourceCode"/>
-      </w:pPr>
-      <w:r>
-        <w:rPr>
-          <w:rStyle w:val="NormalTok"/>
-        </w:rPr>
-        <w:t xml:space="preserve">df &lt;-</w:t>
-      </w:r>
-      <w:r>
-        <w:rPr>
-          <w:rStyle w:val="StringTok"/>
-        </w:rPr>
-        <w:t xml:space="preserve"> </w:t>
-      </w:r>
-      <w:r>
-        <w:rPr>
-          <w:rStyle w:val="KeywordTok"/>
-        </w:rPr>
-        <w:t xml:space="preserve">data.frame</w:t>
-      </w:r>
-      <w:r>
-        <w:rPr>
-          <w:rStyle w:val="NormalTok"/>
-        </w:rPr>
-        <w:t xml:space="preserve">(z, ab)</w:t>
-      </w:r>
-    </w:p>
-    <w:p>
-      <w:pPr>
-        <w:pStyle w:val="FirstParagraph"/>
-      </w:pPr>
-      <w:r>
-        <w:t xml:space="preserve">Unter Environment erscheint unter der Überschrift</w:t>
-      </w:r>
-      <w:r>
-        <w:t xml:space="preserve"> </w:t>
-      </w:r>
-      <w:r>
-        <w:t xml:space="preserve">“</w:t>
-      </w:r>
-      <w:r>
-        <w:t xml:space="preserve">Data</w:t>
-      </w:r>
-      <w:r>
-        <w:t xml:space="preserve">”</w:t>
-      </w:r>
-      <w:r>
-        <w:t xml:space="preserve"> </w:t>
-      </w:r>
-      <w:r>
-        <w:t xml:space="preserve">jetzt df. Auf den blauen Pfeil kann man klicken und sich anschauen, woraus der Dataframe zusammengesetzt ist. Wir können ihn uns auch anschauen, entweder durch</w:t>
-      </w:r>
-      <w:r>
-        <w:t xml:space="preserve"> </w:t>
-      </w:r>
-      <w:r>
-        <w:t xml:space="preserve">“</w:t>
-      </w:r>
-      <w:r>
-        <w:t xml:space="preserve">draufklicken</w:t>
-      </w:r>
-      <w:r>
-        <w:t xml:space="preserve">”</w:t>
-      </w:r>
-      <w:r>
-        <w:t xml:space="preserve"> </w:t>
-      </w:r>
-      <w:r>
-        <w:t xml:space="preserve">oder per Code:</w:t>
-      </w:r>
-    </w:p>
-    <w:p>
-      <w:pPr>
-        <w:pStyle w:val="SourceCode"/>
-      </w:pPr>
-      <w:r>
-        <w:rPr>
-          <w:rStyle w:val="KeywordTok"/>
-        </w:rPr>
-        <w:t xml:space="preserve">View</w:t>
-      </w:r>
-      <w:r>
-        <w:rPr>
-          <w:rStyle w:val="NormalTok"/>
-        </w:rPr>
-        <w:t xml:space="preserve">(df)</w:t>
-      </w:r>
-    </w:p>
-    <w:p>
-      <w:pPr>
-        <w:pStyle w:val="FirstParagraph"/>
-      </w:pPr>
-      <w:r>
-        <w:t xml:space="preserve">Cool! Wir haben Daten!</w:t>
-      </w:r>
-    </w:p>
-    <w:p>
-      <w:pPr>
-        <w:pStyle w:val="BodyText"/>
-      </w:pPr>
-      <w:r>
-        <w:t xml:space="preserve">Aber eigentlich wollten wir archäologische Daten benutzen. Netterweise gibt es Menschen, die eine Menge archäologischer Daten als R-Paket zusammengeschnürt haben und zur Verfügung gestellt haben (David L. Carlson und Georg Roth). Installieren wir also das erste Paket! Der Befehl ist</w:t>
-      </w:r>
-      <w:r>
-        <w:t xml:space="preserve"> </w:t>
-      </w:r>
-      <w:r>
-        <w:t xml:space="preserve">“</w:t>
-      </w:r>
-      <w:r>
-        <w:t xml:space="preserve">install.packages</w:t>
-      </w:r>
-      <w:r>
-        <w:t xml:space="preserve">”</w:t>
-      </w:r>
-      <w:r>
-        <w:t xml:space="preserve"> </w:t>
-      </w:r>
-      <w:r>
-        <w:t xml:space="preserve">und das Paket heißt</w:t>
-      </w:r>
-      <w:r>
-        <w:t xml:space="preserve"> </w:t>
-      </w:r>
-      <w:r>
-        <w:t xml:space="preserve">“</w:t>
-      </w:r>
-      <w:r>
-        <w:t xml:space="preserve">archdata</w:t>
-      </w:r>
-      <w:r>
-        <w:t xml:space="preserve">”</w:t>
-      </w:r>
-      <w:r>
-        <w:t xml:space="preserve">:</w:t>
-      </w:r>
-    </w:p>
-    <w:p>
-      <w:pPr>
-        <w:pStyle w:val="SourceCode"/>
-      </w:pPr>
-      <w:r>
-        <w:rPr>
-          <w:rStyle w:val="CommentTok"/>
-        </w:rPr>
-        <w:t xml:space="preserve">#install.packages("archdata")</w:t>
-      </w:r>
-    </w:p>
-    <w:p>
-      <w:pPr>
-        <w:pStyle w:val="FirstParagraph"/>
-      </w:pPr>
-      <w:r>
-        <w:t xml:space="preserve">Nach erfolgreicher Installation (roter Text heißt in R nicht, dass Fehler passiert sind!), müssen wir das Paket noch in unsere Sitzung laden, damit wir damit umgehen können:</w:t>
-      </w:r>
-    </w:p>
-    <w:p>
-      <w:pPr>
-        <w:pStyle w:val="SourceCode"/>
-      </w:pPr>
-      <w:r>
-        <w:rPr>
-          <w:rStyle w:val="KeywordTok"/>
-        </w:rPr>
-        <w:t xml:space="preserve">library</w:t>
-      </w:r>
-      <w:r>
-        <w:rPr>
-          <w:rStyle w:val="NormalTok"/>
-        </w:rPr>
-        <w:t xml:space="preserve">(archdata)</w:t>
-      </w:r>
-    </w:p>
-    <w:p>
-      <w:pPr>
-        <w:pStyle w:val="FirstParagraph"/>
-      </w:pPr>
-      <w:r>
-        <w:t xml:space="preserve">Im Paket archdata liegen mehrere Datensätze. Informationen zu dem Paket finde ich entweder unten rechts unter dem Reiter</w:t>
-      </w:r>
-      <w:r>
-        <w:t xml:space="preserve"> </w:t>
-      </w:r>
-      <w:r>
-        <w:t xml:space="preserve">“</w:t>
-      </w:r>
-      <w:r>
-        <w:t xml:space="preserve">Help</w:t>
-      </w:r>
-      <w:r>
-        <w:t xml:space="preserve">”</w:t>
-      </w:r>
-      <w:r>
-        <w:t xml:space="preserve"> </w:t>
-      </w:r>
-      <w:r>
-        <w:t xml:space="preserve">(in der Suche nach archdata suchen) oder mit diesem Code:</w:t>
-      </w:r>
-    </w:p>
-    <w:p>
-      <w:pPr>
-        <w:pStyle w:val="SourceCode"/>
-      </w:pPr>
-      <w:r>
-        <w:rPr>
-          <w:rStyle w:val="NormalTok"/>
-        </w:rPr>
-        <w:t xml:space="preserve">?archdata</w:t>
-      </w:r>
-    </w:p>
-    <w:p>
-      <w:pPr>
-        <w:pStyle w:val="FirstParagraph"/>
-      </w:pPr>
-      <w:r>
-        <w:t xml:space="preserve">Ein einfaches Fragezeichen vor einem Funktions- oder Paketnamen führt einen zu der R-internen Hilfe. Immer ein guter Anfang, wenn irgendetwas nicht klappt (und Tipp-Fehler schon ausgeschlossen wurden).</w:t>
-      </w:r>
-    </w:p>
-    <w:p>
-      <w:pPr>
-        <w:pStyle w:val="BodyText"/>
-      </w:pPr>
-      <w:r>
-        <w:t xml:space="preserve">Wir benutzen als erstes den Datensatz</w:t>
-      </w:r>
-      <w:r>
-        <w:t xml:space="preserve"> </w:t>
-      </w:r>
-      <w:r>
-        <w:t xml:space="preserve">“</w:t>
-      </w:r>
-      <w:r>
-        <w:t xml:space="preserve">BACups</w:t>
-      </w:r>
-      <w:r>
-        <w:t xml:space="preserve">”</w:t>
-      </w:r>
-      <w:r>
-        <w:t xml:space="preserve">. Er wurde (wie die anderen) im RData-Format abgespeichert, weswegen wir ihn jetzt leicht mit einem einzigen Befehl in das Programm laden können:</w:t>
-      </w:r>
-    </w:p>
-    <w:p>
-      <w:pPr>
-        <w:pStyle w:val="SourceCode"/>
-      </w:pPr>
-      <w:r>
-        <w:rPr>
-          <w:rStyle w:val="KeywordTok"/>
-        </w:rPr>
-        <w:t xml:space="preserve">data</w:t>
-      </w:r>
-      <w:r>
-        <w:rPr>
-          <w:rStyle w:val="NormalTok"/>
-        </w:rPr>
-        <w:t xml:space="preserve">(</w:t>
-      </w:r>
-      <w:r>
-        <w:rPr>
-          <w:rStyle w:val="StringTok"/>
-        </w:rPr>
-        <w:t xml:space="preserve">"BACups"</w:t>
-      </w:r>
-      <w:r>
-        <w:rPr>
-          <w:rStyle w:val="NormalTok"/>
-        </w:rPr>
-        <w:t xml:space="preserve">)</w:t>
-      </w:r>
-    </w:p>
-    <w:p>
-      <w:pPr>
-        <w:pStyle w:val="FirstParagraph"/>
-      </w:pPr>
-      <w:r>
         <w:t xml:space="preserve">Eigene Datensätze lassen sich am leichtesten als csv, aber auch als excel-Datei in R laden. R kann man auch mit Datenbanken verbinden und es gibt inzwischen Pakete, die PDF-Tabellen für einen auslesen. Infos dazu gibt’s am Ende.</w:t>
       </w:r>
     </w:p>
@@ -1550,10 +1719,10 @@
         <w:pStyle w:val="Heading2"/>
       </w:pPr>
       <w:bookmarkStart w:id="26" w:name="lagemae-u.-a."/>
+      <w:r>
+        <w:t xml:space="preserve">Lagemaße u. ä.</w:t>
+      </w:r>
       <w:bookmarkEnd w:id="26"/>
-      <w:r>
-        <w:t xml:space="preserve">Lagemaße u. ä.</w:t>
-      </w:r>
     </w:p>
     <w:p>
       <w:pPr>
@@ -2296,128 +2465,13 @@
     </w:p>
     <w:p>
       <w:pPr>
-        <w:pStyle w:val="Heading2"/>
-      </w:pPr>
-      <w:bookmarkStart w:id="27" w:name="daten-auswahlen"/>
+        <w:pStyle w:val="Heading3"/>
+      </w:pPr>
+      <w:bookmarkStart w:id="27" w:name="bestimmte-bereiche-eines-datensatzes-auswahlen"/>
+      <w:r>
+        <w:t xml:space="preserve">Bestimmte Bereiche eines Datensatzes auswählen</w:t>
+      </w:r>
       <w:bookmarkEnd w:id="27"/>
-      <w:r>
-        <w:t xml:space="preserve">Daten auswählen</w:t>
-      </w:r>
-    </w:p>
-    <w:p>
-      <w:pPr>
-        <w:pStyle w:val="Heading3"/>
-      </w:pPr>
-      <w:bookmarkStart w:id="28" w:name="subset-oder-filter"/>
-      <w:bookmarkEnd w:id="28"/>
-      <w:r>
-        <w:t xml:space="preserve">subset oder filter</w:t>
-      </w:r>
-    </w:p>
-    <w:p>
-      <w:pPr>
-        <w:pStyle w:val="SourceCode"/>
-      </w:pPr>
-      <w:r>
-        <w:rPr>
-          <w:rStyle w:val="KeywordTok"/>
-        </w:rPr>
-        <w:t xml:space="preserve">library</w:t>
-      </w:r>
-      <w:r>
-        <w:rPr>
-          <w:rStyle w:val="NormalTok"/>
-        </w:rPr>
-        <w:t xml:space="preserve">(tidyverse)</w:t>
-      </w:r>
-    </w:p>
-    <w:p>
-      <w:pPr>
-        <w:pStyle w:val="SourceCode"/>
-      </w:pPr>
-      <w:r>
-        <w:rPr>
-          <w:rStyle w:val="VerbatimChar"/>
-        </w:rPr>
-        <w:t xml:space="preserve">## ── Attaching packages ───────────────────────────────────────────────────────────────────────────────────────────────────────────────────────────────────── tidyverse 1.2.1 ──</w:t>
-      </w:r>
-    </w:p>
-    <w:p>
-      <w:pPr>
-        <w:pStyle w:val="SourceCode"/>
-      </w:pPr>
-      <w:r>
-        <w:rPr>
-          <w:rStyle w:val="VerbatimChar"/>
-        </w:rPr>
-        <w:t xml:space="preserve">## ✔ ggplot2 3.1.1     ✔ purrr   0.3.2</w:t>
-      </w:r>
-      <w:r>
-        <w:br w:type="textWrapping"/>
-      </w:r>
-      <w:r>
-        <w:rPr>
-          <w:rStyle w:val="VerbatimChar"/>
-        </w:rPr>
-        <w:t xml:space="preserve">## ✔ tibble  2.1.1     ✔ dplyr   0.8.1</w:t>
-      </w:r>
-      <w:r>
-        <w:br w:type="textWrapping"/>
-      </w:r>
-      <w:r>
-        <w:rPr>
-          <w:rStyle w:val="VerbatimChar"/>
-        </w:rPr>
-        <w:t xml:space="preserve">## ✔ tidyr   0.8.3     ✔ stringr 1.4.0</w:t>
-      </w:r>
-      <w:r>
-        <w:br w:type="textWrapping"/>
-      </w:r>
-      <w:r>
-        <w:rPr>
-          <w:rStyle w:val="VerbatimChar"/>
-        </w:rPr>
-        <w:t xml:space="preserve">## ✔ readr   1.3.1     ✔ forcats 0.4.0</w:t>
-      </w:r>
-    </w:p>
-    <w:p>
-      <w:pPr>
-        <w:pStyle w:val="SourceCode"/>
-      </w:pPr>
-      <w:r>
-        <w:rPr>
-          <w:rStyle w:val="VerbatimChar"/>
-        </w:rPr>
-        <w:t xml:space="preserve">## ── Conflicts ──────────────────────────────────────────────────────────────────────────────────────────────────────────────────────────────────────── tidyverse_conflicts() ──</w:t>
-      </w:r>
-      <w:r>
-        <w:br w:type="textWrapping"/>
-      </w:r>
-      <w:r>
-        <w:rPr>
-          <w:rStyle w:val="VerbatimChar"/>
-        </w:rPr>
-        <w:t xml:space="preserve">## ✖ dplyr::filter() masks stats::filter()</w:t>
-      </w:r>
-      <w:r>
-        <w:br w:type="textWrapping"/>
-      </w:r>
-      <w:r>
-        <w:rPr>
-          <w:rStyle w:val="VerbatimChar"/>
-        </w:rPr>
-        <w:t xml:space="preserve">## ✖ dplyr::lag()    masks stats::lag()</w:t>
-      </w:r>
-    </w:p>
-    <w:p>
-      <w:pPr>
-        <w:pStyle w:val="Heading3"/>
-      </w:pPr>
-      <w:bookmarkStart w:id="29" w:name="bestimmte-bereiche-auswahlen"/>
-      <w:bookmarkEnd w:id="29"/>
-      <w:r>
-        <w:t xml:space="preserve">bestimmte Bereiche auswählen</w:t>
-      </w:r>
     </w:p>
     <w:p>
       <w:pPr>
@@ -2447,7 +2501,7 @@
         <w:rPr>
           <w:rStyle w:val="NormalTok"/>
         </w:rPr>
-        <w:t xml:space="preserve">BACups_1_</w:t>
+        <w:t xml:space="preserve">BACups_</w:t>
       </w:r>
       <w:r>
         <w:rPr>
@@ -2459,6 +2513,18 @@
         <w:rPr>
           <w:rStyle w:val="NormalTok"/>
         </w:rPr>
+        <w:t xml:space="preserve">_</w:t>
+      </w:r>
+      <w:r>
+        <w:rPr>
+          <w:rStyle w:val="DecValTok"/>
+        </w:rPr>
+        <w:t xml:space="preserve">1</w:t>
+      </w:r>
+      <w:r>
+        <w:rPr>
+          <w:rStyle w:val="NormalTok"/>
+        </w:rPr>
         <w:t xml:space="preserve"> &lt;-</w:t>
       </w:r>
       <w:r>
@@ -2683,21 +2749,105 @@
       </w:r>
       <w:r>
         <w:rPr>
+          <w:rStyle w:val="DecValTok"/>
+        </w:rPr>
+        <w:t xml:space="preserve">-2</w:t>
+      </w:r>
+      <w:r>
+        <w:rPr>
+          <w:rStyle w:val="NormalTok"/>
+        </w:rPr>
+        <w:t xml:space="preserve">]</w:t>
+      </w:r>
+    </w:p>
+    <w:p>
+      <w:pPr>
+        <w:pStyle w:val="FirstParagraph"/>
+      </w:pPr>
+      <w:r>
+        <w:t xml:space="preserve">Alles außer Spalte 2 ist jetzt dem neuen Datensatz BACups_vieles zugewiesen worden</w:t>
+      </w:r>
+    </w:p>
+    <w:p>
+      <w:pPr>
+        <w:pStyle w:val="BodyText"/>
+      </w:pPr>
+      <w:r>
+        <w:t xml:space="preserve">Ganz toll ist auch die Auswahlmöglichkeit</w:t>
+      </w:r>
+      <w:r>
+        <w:t xml:space="preserve"> </w:t>
+      </w:r>
+      <w:r>
+        <w:t xml:space="preserve">“</w:t>
+      </w:r>
+      <w:r>
+        <w:t xml:space="preserve">von a bis x</w:t>
+      </w:r>
+      <w:r>
+        <w:t xml:space="preserve">”</w:t>
+      </w:r>
+      <w:r>
+        <w:t xml:space="preserve">. Das geht mit Doppelpunkt:</w:t>
+      </w:r>
+    </w:p>
+    <w:p>
+      <w:pPr>
+        <w:pStyle w:val="SourceCode"/>
+      </w:pPr>
+      <w:r>
+        <w:rPr>
+          <w:rStyle w:val="NormalTok"/>
+        </w:rPr>
+        <w:t xml:space="preserve">BACups_x &lt;-</w:t>
+      </w:r>
+      <w:r>
+        <w:rPr>
+          <w:rStyle w:val="StringTok"/>
+        </w:rPr>
+        <w:t xml:space="preserve"> </w:t>
+      </w:r>
+      <w:r>
+        <w:rPr>
+          <w:rStyle w:val="NormalTok"/>
+        </w:rPr>
+        <w:t xml:space="preserve">BACups[</w:t>
+      </w:r>
+      <w:r>
+        <w:rPr>
+          <w:rStyle w:val="KeywordTok"/>
+        </w:rPr>
+        <w:t xml:space="preserve">c</w:t>
+      </w:r>
+      <w:r>
+        <w:rPr>
+          <w:rStyle w:val="NormalTok"/>
+        </w:rPr>
+        <w:t xml:space="preserve">(</w:t>
+      </w:r>
+      <w:r>
+        <w:rPr>
+          <w:rStyle w:val="DecValTok"/>
+        </w:rPr>
+        <w:t xml:space="preserve">10</w:t>
+      </w:r>
+      <w:r>
+        <w:rPr>
           <w:rStyle w:val="OperatorTok"/>
         </w:rPr>
-        <w:t xml:space="preserve">-</w:t>
+        <w:t xml:space="preserve">:</w:t>
       </w:r>
       <w:r>
         <w:rPr>
           <w:rStyle w:val="DecValTok"/>
         </w:rPr>
-        <w:t xml:space="preserve">2</w:t>
-      </w:r>
-      <w:r>
-        <w:rPr>
-          <w:rStyle w:val="NormalTok"/>
-        </w:rPr>
-        <w:t xml:space="preserve">]</w:t>
+        <w:t xml:space="preserve">20</w:t>
+      </w:r>
+      <w:r>
+        <w:rPr>
+          <w:rStyle w:val="NormalTok"/>
+        </w:rPr>
+        <w:t xml:space="preserve">),]</w:t>
       </w:r>
     </w:p>
     <w:p>
@@ -2705,7 +2855,7 @@
         <w:pStyle w:val="FirstParagraph"/>
       </w:pPr>
       <w:r>
-        <w:t xml:space="preserve">Alles außer Spalte 2 ist jetzt dem neuen Datensatz BACups_vieles zugewiesen worden</w:t>
+        <w:t xml:space="preserve">Schaut euch an, was entstanden ist. Alles klar?</w:t>
       </w:r>
     </w:p>
     <w:p>
@@ -2713,7 +2863,59 @@
         <w:pStyle w:val="BodyText"/>
       </w:pPr>
       <w:r>
-        <w:t xml:space="preserve">Ganz toll ist auch die Auswahlmöglichkeit</w:t>
+        <w:t xml:space="preserve">Wie oben, hab ich dem Programm mit c() gesagt, dass die Werte zusammengehören. Mit Doppelpunkt sage ich dann vom 10. bis zum 20. Wert. Da die Zahlen VOR dem Komma sind, erklär ich R, dass ich gern die Zeilen ausgewählt hätte.</w:t>
+      </w:r>
+    </w:p>
+    <w:p>
+      <w:pPr>
+        <w:pStyle w:val="BodyText"/>
+      </w:pPr>
+      <w:r>
+        <w:t xml:space="preserve">Häufig brauchen wir aber nicht irgendwelche 1. Zeile oder 2. Reihe, sondern alle Einträge mit einem bestimmten Wert. z. B. nur die protoappeninen bronzezeitlichen Tassen. Hier insbesondere führen viele Wege nach Rom:</w:t>
+      </w:r>
+    </w:p>
+    <w:p>
+      <w:pPr>
+        <w:pStyle w:val="Heading2"/>
+      </w:pPr>
+      <w:bookmarkStart w:id="28" w:name="daten-auswahlen"/>
+      <w:r>
+        <w:t xml:space="preserve">Daten auswählen</w:t>
+      </w:r>
+      <w:bookmarkEnd w:id="28"/>
+    </w:p>
+    <w:p>
+      <w:pPr>
+        <w:pStyle w:val="FirstParagraph"/>
+      </w:pPr>
+      <w:r>
+        <w:t xml:space="preserve">Wie ist also der Mittelwert des Randdurchmessers nur von protoappeninen bronzezeitlichen Tassen?</w:t>
+      </w:r>
+      <w:r>
+        <w:t xml:space="preserve"> </w:t>
+      </w:r>
+      <w:r>
+        <w:t xml:space="preserve">Dafür (wie so für so vieles) gibt es unterschiedliche Wege in R. Schauen wir uns zwei kurz an:</w:t>
+      </w:r>
+    </w:p>
+    <w:p>
+      <w:pPr>
+        <w:pStyle w:val="Compact"/>
+        <w:numPr>
+          <w:numId w:val="1003"/>
+          <w:ilvl w:val="0"/>
+        </w:numPr>
+      </w:pPr>
+      <w:r>
+        <w:t xml:space="preserve">subset:</w:t>
+      </w:r>
+    </w:p>
+    <w:p>
+      <w:pPr>
+        <w:pStyle w:val="FirstParagraph"/>
+      </w:pPr>
+      <w:r>
+        <w:t xml:space="preserve">Diese Funktion gehört zu base R. Ich erstelle einen neuen Datensatz, der besteht aus dem alten Datensatz, da wo in der Spalte Phase genau (Operator</w:t>
       </w:r>
       <w:r>
         <w:t xml:space="preserve"> </w:t>
@@ -2722,13 +2924,31 @@
         <w:t xml:space="preserve">“</w:t>
       </w:r>
       <w:r>
-        <w:t xml:space="preserve">von a bis x</w:t>
+        <w:t xml:space="preserve">==</w:t>
       </w:r>
       <w:r>
         <w:t xml:space="preserve">”</w:t>
       </w:r>
       <w:r>
-        <w:t xml:space="preserve">. Das geht mit Doppelpunkt:</w:t>
+        <w:t xml:space="preserve">)</w:t>
+      </w:r>
+      <w:r>
+        <w:t xml:space="preserve"> </w:t>
+      </w:r>
+      <w:r>
+        <w:t xml:space="preserve">“</w:t>
+      </w:r>
+      <w:r>
+        <w:t xml:space="preserve">Protoappenine</w:t>
+      </w:r>
+      <w:r>
+        <w:t xml:space="preserve">”</w:t>
+      </w:r>
+      <w:r>
+        <w:t xml:space="preserve"> </w:t>
+      </w:r>
+      <w:r>
+        <w:t xml:space="preserve">steht:</w:t>
       </w:r>
     </w:p>
     <w:p>
@@ -2737,57 +2957,128 @@
       </w:pPr>
       <w:r>
         <w:rPr>
-          <w:rStyle w:val="NormalTok"/>
-        </w:rPr>
-        <w:t xml:space="preserve">BACups_x &lt;-</w:t>
-      </w:r>
-      <w:r>
-        <w:rPr>
-          <w:rStyle w:val="StringTok"/>
-        </w:rPr>
-        <w:t xml:space="preserve"> </w:t>
-      </w:r>
-      <w:r>
-        <w:rPr>
-          <w:rStyle w:val="NormalTok"/>
-        </w:rPr>
-        <w:t xml:space="preserve">BACups[</w:t>
-      </w:r>
-      <w:r>
-        <w:rPr>
-          <w:rStyle w:val="KeywordTok"/>
-        </w:rPr>
-        <w:t xml:space="preserve">c</w:t>
-      </w:r>
-      <w:r>
-        <w:rPr>
-          <w:rStyle w:val="NormalTok"/>
-        </w:rPr>
-        <w:t xml:space="preserve">(</w:t>
-      </w:r>
-      <w:r>
-        <w:rPr>
-          <w:rStyle w:val="DecValTok"/>
-        </w:rPr>
-        <w:t xml:space="preserve">10</w:t>
+          <w:rStyle w:val="CommentTok"/>
+        </w:rPr>
+        <w:t xml:space="preserve"># erstellen eines neuen Datensatzes nur der protoappeninen Tassen</w:t>
+      </w:r>
+      <w:r>
+        <w:br w:type="textWrapping"/>
+      </w:r>
+      <w:r>
+        <w:rPr>
+          <w:rStyle w:val="NormalTok"/>
+        </w:rPr>
+        <w:t xml:space="preserve">BACups_proto &lt;-</w:t>
+      </w:r>
+      <w:r>
+        <w:rPr>
+          <w:rStyle w:val="StringTok"/>
+        </w:rPr>
+        <w:t xml:space="preserve"> </w:t>
+      </w:r>
+      <w:r>
+        <w:rPr>
+          <w:rStyle w:val="KeywordTok"/>
+        </w:rPr>
+        <w:t xml:space="preserve">subset</w:t>
+      </w:r>
+      <w:r>
+        <w:rPr>
+          <w:rStyle w:val="NormalTok"/>
+        </w:rPr>
+        <w:t xml:space="preserve">(BACups, BACups</w:t>
       </w:r>
       <w:r>
         <w:rPr>
           <w:rStyle w:val="OperatorTok"/>
         </w:rPr>
-        <w:t xml:space="preserve">:</w:t>
-      </w:r>
-      <w:r>
-        <w:rPr>
-          <w:rStyle w:val="DecValTok"/>
-        </w:rPr>
-        <w:t xml:space="preserve">20</w:t>
-      </w:r>
-      <w:r>
-        <w:rPr>
-          <w:rStyle w:val="NormalTok"/>
-        </w:rPr>
-        <w:t xml:space="preserve">),]</w:t>
+        <w:t xml:space="preserve">$</w:t>
+      </w:r>
+      <w:r>
+        <w:rPr>
+          <w:rStyle w:val="NormalTok"/>
+        </w:rPr>
+        <w:t xml:space="preserve">Phase </w:t>
+      </w:r>
+      <w:r>
+        <w:rPr>
+          <w:rStyle w:val="OperatorTok"/>
+        </w:rPr>
+        <w:t xml:space="preserve">==</w:t>
+      </w:r>
+      <w:r>
+        <w:rPr>
+          <w:rStyle w:val="StringTok"/>
+        </w:rPr>
+        <w:t xml:space="preserve"> "Protoapennine"</w:t>
+      </w:r>
+      <w:r>
+        <w:rPr>
+          <w:rStyle w:val="NormalTok"/>
+        </w:rPr>
+        <w:t xml:space="preserve">)</w:t>
+      </w:r>
+      <w:r>
+        <w:br w:type="textWrapping"/>
+      </w:r>
+      <w:r>
+        <w:br w:type="textWrapping"/>
+      </w:r>
+      <w:r>
+        <w:rPr>
+          <w:rStyle w:val="CommentTok"/>
+        </w:rPr>
+        <w:t xml:space="preserve"># Mittelwert berechnen:</w:t>
+      </w:r>
+      <w:r>
+        <w:br w:type="textWrapping"/>
+      </w:r>
+      <w:r>
+        <w:rPr>
+          <w:rStyle w:val="KeywordTok"/>
+        </w:rPr>
+        <w:t xml:space="preserve">mean</w:t>
+      </w:r>
+      <w:r>
+        <w:rPr>
+          <w:rStyle w:val="NormalTok"/>
+        </w:rPr>
+        <w:t xml:space="preserve">(BACups_proto</w:t>
+      </w:r>
+      <w:r>
+        <w:rPr>
+          <w:rStyle w:val="OperatorTok"/>
+        </w:rPr>
+        <w:t xml:space="preserve">$</w:t>
+      </w:r>
+      <w:r>
+        <w:rPr>
+          <w:rStyle w:val="NormalTok"/>
+        </w:rPr>
+        <w:t xml:space="preserve">RD)</w:t>
+      </w:r>
+    </w:p>
+    <w:p>
+      <w:pPr>
+        <w:pStyle w:val="SourceCode"/>
+      </w:pPr>
+      <w:r>
+        <w:rPr>
+          <w:rStyle w:val="VerbatimChar"/>
+        </w:rPr>
+        <w:t xml:space="preserve">## [1] 11.445</w:t>
+      </w:r>
+    </w:p>
+    <w:p>
+      <w:pPr>
+        <w:pStyle w:val="Compact"/>
+        <w:numPr>
+          <w:numId w:val="1004"/>
+          <w:ilvl w:val="0"/>
+        </w:numPr>
+      </w:pPr>
+      <w:r>
+        <w:t xml:space="preserve">filter</w:t>
       </w:r>
     </w:p>
     <w:p>
@@ -2795,7 +3086,55 @@
         <w:pStyle w:val="FirstParagraph"/>
       </w:pPr>
       <w:r>
-        <w:t xml:space="preserve">Schaut euch an, was entstanden ist. Alles klar?</w:t>
+        <w:t xml:space="preserve">Die Filter-Funktion gehört zum sogenannten</w:t>
+      </w:r>
+      <w:r>
+        <w:t xml:space="preserve"> </w:t>
+      </w:r>
+      <w:r>
+        <w:t xml:space="preserve">“</w:t>
+      </w:r>
+      <w:r>
+        <w:t xml:space="preserve">tidyverse</w:t>
+      </w:r>
+      <w:r>
+        <w:t xml:space="preserve">”</w:t>
+      </w:r>
+      <w:r>
+        <w:t xml:space="preserve">. Das Tidyverse ist wie ein bestimmter Dialekt von R. Eine Reihe von Paketen folgt diesem Dialekt und diese Pakete arbeiten besonders gut miteinander. Da diese neuen Pakete auch einiges vereinfachen, erfreuen sie sich zunehmender Beliebtheit und wenn man nach Lösungen googelt, findet man Anleitungen, die</w:t>
+      </w:r>
+      <w:r>
+        <w:t xml:space="preserve"> </w:t>
+      </w:r>
+      <w:r>
+        <w:t xml:space="preserve">“</w:t>
+      </w:r>
+      <w:r>
+        <w:t xml:space="preserve">tidy</w:t>
+      </w:r>
+      <w:r>
+        <w:t xml:space="preserve">”</w:t>
+      </w:r>
+      <w:r>
+        <w:t xml:space="preserve"> </w:t>
+      </w:r>
+      <w:r>
+        <w:t xml:space="preserve">Lösungen erklären. Im Tidyverse gibt es eine Besonderheit, die man kennen sollte: Die sogenannte</w:t>
+      </w:r>
+      <w:r>
+        <w:t xml:space="preserve"> </w:t>
+      </w:r>
+      <w:r>
+        <w:t xml:space="preserve">“</w:t>
+      </w:r>
+      <w:r>
+        <w:t xml:space="preserve">pipe</w:t>
+      </w:r>
+      <w:r>
+        <w:t xml:space="preserve">”</w:t>
+      </w:r>
+      <w:r>
+        <w:t xml:space="preserve">. Mit dem Befehl %&gt;% (das ist das Rohr [manche übersetzen es mit Pfeife, wieso auch immer, Rohr ist viel sinniger]) wird das Ergebnis einer Zeile in die nächste überführt.</w:t>
       </w:r>
     </w:p>
     <w:p>
@@ -2803,7 +3142,448 @@
         <w:pStyle w:val="BodyText"/>
       </w:pPr>
       <w:r>
-        <w:t xml:space="preserve">Wie oben, hab ich dem Programm mit c() gesagt, dass die Werte zusammengehören. Mit Doppelpunkt sage ich dann vom 10. bis zum 20. Wert. Da die Zahlen VOR dem Komma sind, erklär ich R, dass ich gern die Zeilen ausgewählt hätte.</w:t>
+        <w:t xml:space="preserve">Im Beispiel schicke ich damit den gesamten Datensatz BACups in den Filter, der in der nächsten Zeile beschrieben wird,</w:t>
+      </w:r>
+      <w:r>
+        <w:t xml:space="preserve"> </w:t>
+      </w:r>
+      <w:r>
+        <w:t xml:space="preserve">“</w:t>
+      </w:r>
+      <w:r>
+        <w:t xml:space="preserve">filtere</w:t>
+      </w:r>
+      <w:r>
+        <w:t xml:space="preserve">”</w:t>
+      </w:r>
+      <w:r>
+        <w:t xml:space="preserve"> </w:t>
+      </w:r>
+      <w:r>
+        <w:t xml:space="preserve">ihn und schick ihn gefiltert weiter in die nächste Zeile:</w:t>
+      </w:r>
+    </w:p>
+    <w:p>
+      <w:pPr>
+        <w:pStyle w:val="SourceCode"/>
+      </w:pPr>
+      <w:r>
+        <w:rPr>
+          <w:rStyle w:val="KeywordTok"/>
+        </w:rPr>
+        <w:t xml:space="preserve">library</w:t>
+      </w:r>
+      <w:r>
+        <w:rPr>
+          <w:rStyle w:val="NormalTok"/>
+        </w:rPr>
+        <w:t xml:space="preserve">(tidyverse)</w:t>
+      </w:r>
+    </w:p>
+    <w:p>
+      <w:pPr>
+        <w:pStyle w:val="SourceCode"/>
+      </w:pPr>
+      <w:r>
+        <w:rPr>
+          <w:rStyle w:val="VerbatimChar"/>
+        </w:rPr>
+        <w:t xml:space="preserve">## -- Attaching packages ------------------------------------------------------------------------------------------------------ tidyverse 1.2.1 --</w:t>
+      </w:r>
+    </w:p>
+    <w:p>
+      <w:pPr>
+        <w:pStyle w:val="SourceCode"/>
+      </w:pPr>
+      <w:r>
+        <w:rPr>
+          <w:rStyle w:val="VerbatimChar"/>
+        </w:rPr>
+        <w:t xml:space="preserve">## v ggplot2 3.2.1     v purrr   0.3.2</w:t>
+      </w:r>
+      <w:r>
+        <w:br w:type="textWrapping"/>
+      </w:r>
+      <w:r>
+        <w:rPr>
+          <w:rStyle w:val="VerbatimChar"/>
+        </w:rPr>
+        <w:t xml:space="preserve">## v tibble  2.1.3     v dplyr   0.8.3</w:t>
+      </w:r>
+      <w:r>
+        <w:br w:type="textWrapping"/>
+      </w:r>
+      <w:r>
+        <w:rPr>
+          <w:rStyle w:val="VerbatimChar"/>
+        </w:rPr>
+        <w:t xml:space="preserve">## v tidyr   0.8.3     v stringr 1.4.0</w:t>
+      </w:r>
+      <w:r>
+        <w:br w:type="textWrapping"/>
+      </w:r>
+      <w:r>
+        <w:rPr>
+          <w:rStyle w:val="VerbatimChar"/>
+        </w:rPr>
+        <w:t xml:space="preserve">## v readr   1.3.1     v forcats 0.4.0</w:t>
+      </w:r>
+    </w:p>
+    <w:p>
+      <w:pPr>
+        <w:pStyle w:val="SourceCode"/>
+      </w:pPr>
+      <w:r>
+        <w:rPr>
+          <w:rStyle w:val="VerbatimChar"/>
+        </w:rPr>
+        <w:t xml:space="preserve">## -- Conflicts --------------------------------------------------------------------------------------------------------- tidyverse_conflicts() --</w:t>
+      </w:r>
+      <w:r>
+        <w:br w:type="textWrapping"/>
+      </w:r>
+      <w:r>
+        <w:rPr>
+          <w:rStyle w:val="VerbatimChar"/>
+        </w:rPr>
+        <w:t xml:space="preserve">## x dplyr::filter() masks stats::filter()</w:t>
+      </w:r>
+      <w:r>
+        <w:br w:type="textWrapping"/>
+      </w:r>
+      <w:r>
+        <w:rPr>
+          <w:rStyle w:val="VerbatimChar"/>
+        </w:rPr>
+        <w:t xml:space="preserve">## x dplyr::lag()    masks stats::lag()</w:t>
+      </w:r>
+    </w:p>
+    <w:p>
+      <w:pPr>
+        <w:pStyle w:val="SourceCode"/>
+      </w:pPr>
+      <w:r>
+        <w:rPr>
+          <w:rStyle w:val="CommentTok"/>
+        </w:rPr>
+        <w:t xml:space="preserve"># zur Vereinfachung der Pipe gibt es </w:t>
+      </w:r>
+      <w:r>
+        <w:br w:type="textWrapping"/>
+      </w:r>
+      <w:r>
+        <w:rPr>
+          <w:rStyle w:val="KeywordTok"/>
+        </w:rPr>
+        <w:t xml:space="preserve">library</w:t>
+      </w:r>
+      <w:r>
+        <w:rPr>
+          <w:rStyle w:val="NormalTok"/>
+        </w:rPr>
+        <w:t xml:space="preserve">(magrittr)</w:t>
+      </w:r>
+    </w:p>
+    <w:p>
+      <w:pPr>
+        <w:pStyle w:val="SourceCode"/>
+      </w:pPr>
+      <w:r>
+        <w:rPr>
+          <w:rStyle w:val="VerbatimChar"/>
+        </w:rPr>
+        <w:t xml:space="preserve">## </w:t>
+      </w:r>
+      <w:r>
+        <w:br w:type="textWrapping"/>
+      </w:r>
+      <w:r>
+        <w:rPr>
+          <w:rStyle w:val="VerbatimChar"/>
+        </w:rPr>
+        <w:t xml:space="preserve">## Attaching package: 'magrittr'</w:t>
+      </w:r>
+    </w:p>
+    <w:p>
+      <w:pPr>
+        <w:pStyle w:val="SourceCode"/>
+      </w:pPr>
+      <w:r>
+        <w:rPr>
+          <w:rStyle w:val="VerbatimChar"/>
+        </w:rPr>
+        <w:t xml:space="preserve">## The following object is masked from 'package:purrr':</w:t>
+      </w:r>
+      <w:r>
+        <w:br w:type="textWrapping"/>
+      </w:r>
+      <w:r>
+        <w:rPr>
+          <w:rStyle w:val="VerbatimChar"/>
+        </w:rPr>
+        <w:t xml:space="preserve">## </w:t>
+      </w:r>
+      <w:r>
+        <w:br w:type="textWrapping"/>
+      </w:r>
+      <w:r>
+        <w:rPr>
+          <w:rStyle w:val="VerbatimChar"/>
+        </w:rPr>
+        <w:t xml:space="preserve">##     set_names</w:t>
+      </w:r>
+    </w:p>
+    <w:p>
+      <w:pPr>
+        <w:pStyle w:val="SourceCode"/>
+      </w:pPr>
+      <w:r>
+        <w:rPr>
+          <w:rStyle w:val="VerbatimChar"/>
+        </w:rPr>
+        <w:t xml:space="preserve">## The following object is masked from 'package:tidyr':</w:t>
+      </w:r>
+      <w:r>
+        <w:br w:type="textWrapping"/>
+      </w:r>
+      <w:r>
+        <w:rPr>
+          <w:rStyle w:val="VerbatimChar"/>
+        </w:rPr>
+        <w:t xml:space="preserve">## </w:t>
+      </w:r>
+      <w:r>
+        <w:br w:type="textWrapping"/>
+      </w:r>
+      <w:r>
+        <w:rPr>
+          <w:rStyle w:val="VerbatimChar"/>
+        </w:rPr>
+        <w:t xml:space="preserve">##     extract</w:t>
+      </w:r>
+    </w:p>
+    <w:p>
+      <w:pPr>
+        <w:pStyle w:val="SourceCode"/>
+      </w:pPr>
+      <w:r>
+        <w:rPr>
+          <w:rStyle w:val="NormalTok"/>
+        </w:rPr>
+        <w:t xml:space="preserve">BACups </w:t>
+      </w:r>
+      <w:r>
+        <w:rPr>
+          <w:rStyle w:val="OperatorTok"/>
+        </w:rPr>
+        <w:t xml:space="preserve">%&gt;%</w:t>
+      </w:r>
+      <w:r>
+        <w:br w:type="textWrapping"/>
+      </w:r>
+      <w:r>
+        <w:rPr>
+          <w:rStyle w:val="StringTok"/>
+        </w:rPr>
+        <w:t xml:space="preserve">  </w:t>
+      </w:r>
+      <w:r>
+        <w:rPr>
+          <w:rStyle w:val="KeywordTok"/>
+        </w:rPr>
+        <w:t xml:space="preserve">filter</w:t>
+      </w:r>
+      <w:r>
+        <w:rPr>
+          <w:rStyle w:val="NormalTok"/>
+        </w:rPr>
+        <w:t xml:space="preserve">(Phase </w:t>
+      </w:r>
+      <w:r>
+        <w:rPr>
+          <w:rStyle w:val="OperatorTok"/>
+        </w:rPr>
+        <w:t xml:space="preserve">==</w:t>
+      </w:r>
+      <w:r>
+        <w:rPr>
+          <w:rStyle w:val="StringTok"/>
+        </w:rPr>
+        <w:t xml:space="preserve"> "Protoapennine"</w:t>
+      </w:r>
+      <w:r>
+        <w:rPr>
+          <w:rStyle w:val="NormalTok"/>
+        </w:rPr>
+        <w:t xml:space="preserve">) </w:t>
+      </w:r>
+      <w:r>
+        <w:rPr>
+          <w:rStyle w:val="OperatorTok"/>
+        </w:rPr>
+        <w:t xml:space="preserve">%&gt;%</w:t>
+      </w:r>
+      <w:r>
+        <w:br w:type="textWrapping"/>
+      </w:r>
+      <w:r>
+        <w:rPr>
+          <w:rStyle w:val="StringTok"/>
+        </w:rPr>
+        <w:t xml:space="preserve">  </w:t>
+      </w:r>
+      <w:r>
+        <w:rPr>
+          <w:rStyle w:val="KeywordTok"/>
+        </w:rPr>
+        <w:t xml:space="preserve">use_series</w:t>
+      </w:r>
+      <w:r>
+        <w:rPr>
+          <w:rStyle w:val="NormalTok"/>
+        </w:rPr>
+        <w:t xml:space="preserve">(RD) </w:t>
+      </w:r>
+      <w:r>
+        <w:rPr>
+          <w:rStyle w:val="OperatorTok"/>
+        </w:rPr>
+        <w:t xml:space="preserve">%&gt;%</w:t>
+      </w:r>
+      <w:r>
+        <w:rPr>
+          <w:rStyle w:val="StringTok"/>
+        </w:rPr>
+        <w:t xml:space="preserve">    </w:t>
+      </w:r>
+      <w:r>
+        <w:rPr>
+          <w:rStyle w:val="CommentTok"/>
+        </w:rPr>
+        <w:t xml:space="preserve"># das sagt, nimm die Spalte RD, braucht Paket magrittr</w:t>
+      </w:r>
+      <w:r>
+        <w:br w:type="textWrapping"/>
+      </w:r>
+      <w:r>
+        <w:rPr>
+          <w:rStyle w:val="StringTok"/>
+        </w:rPr>
+        <w:t xml:space="preserve">  </w:t>
+      </w:r>
+      <w:r>
+        <w:rPr>
+          <w:rStyle w:val="KeywordTok"/>
+        </w:rPr>
+        <w:t xml:space="preserve">mean</w:t>
+      </w:r>
+      <w:r>
+        <w:rPr>
+          <w:rStyle w:val="NormalTok"/>
+        </w:rPr>
+        <w:t xml:space="preserve">()</w:t>
+      </w:r>
+    </w:p>
+    <w:p>
+      <w:pPr>
+        <w:pStyle w:val="SourceCode"/>
+      </w:pPr>
+      <w:r>
+        <w:rPr>
+          <w:rStyle w:val="VerbatimChar"/>
+        </w:rPr>
+        <w:t xml:space="preserve">## [1] 11.445</w:t>
+      </w:r>
+    </w:p>
+    <w:p>
+      <w:pPr>
+        <w:pStyle w:val="SourceCode"/>
+      </w:pPr>
+      <w:r>
+        <w:rPr>
+          <w:rStyle w:val="NormalTok"/>
+        </w:rPr>
+        <w:t xml:space="preserve">## ohne magrittr  </w:t>
+      </w:r>
+      <w:r>
+        <w:br w:type="textWrapping"/>
+      </w:r>
+      <w:r>
+        <w:rPr>
+          <w:rStyle w:val="CommentTok"/>
+        </w:rPr>
+        <w:t xml:space="preserve">#BACups %&gt;%</w:t>
+      </w:r>
+      <w:r>
+        <w:br w:type="textWrapping"/>
+      </w:r>
+      <w:r>
+        <w:rPr>
+          <w:rStyle w:val="CommentTok"/>
+        </w:rPr>
+        <w:t xml:space="preserve">#  filter(Phase == "Protoapennine") %&gt;%</w:t>
+      </w:r>
+      <w:r>
+        <w:br w:type="textWrapping"/>
+      </w:r>
+      <w:r>
+        <w:rPr>
+          <w:rStyle w:val="CommentTok"/>
+        </w:rPr>
+        <w:t xml:space="preserve">#  `$`("RD") %&gt;%</w:t>
+      </w:r>
+      <w:r>
+        <w:br w:type="textWrapping"/>
+      </w:r>
+      <w:r>
+        <w:rPr>
+          <w:rStyle w:val="CommentTok"/>
+        </w:rPr>
+        <w:t xml:space="preserve">#  mean()</w:t>
+      </w:r>
+    </w:p>
+    <w:p>
+      <w:pPr>
+        <w:pStyle w:val="FirstParagraph"/>
+      </w:pPr>
+      <w:r>
+        <w:t xml:space="preserve">Wie man sieht, ist der</w:t>
+      </w:r>
+      <w:r>
+        <w:t xml:space="preserve"> </w:t>
+      </w:r>
+      <w:r>
+        <w:t xml:space="preserve">“</w:t>
+      </w:r>
+      <w:r>
+        <w:t xml:space="preserve">Kernbefehl</w:t>
+      </w:r>
+      <w:r>
+        <w:t xml:space="preserve">”</w:t>
+      </w:r>
+      <w:r>
+        <w:t xml:space="preserve"> </w:t>
+      </w:r>
+      <w:r>
+        <w:t xml:space="preserve">(" Phase ==</w:t>
+      </w:r>
+      <w:r>
+        <w:t xml:space="preserve"> </w:t>
+      </w:r>
+      <w:r>
+        <w:t xml:space="preserve">“</w:t>
+      </w:r>
+      <w:r>
+        <w:t xml:space="preserve">Protoapennine</w:t>
+      </w:r>
+      <w:r>
+        <w:t xml:space="preserve">”</w:t>
+      </w:r>
+      <w:r>
+        <w:t xml:space="preserve"> </w:t>
+      </w:r>
+      <w:r>
+        <w:t xml:space="preserve">“) fast genau gleich wie bei der subset-Funktion. Es sind auch nicht weniger Zeilen Code. Es ist aber eventuell lesbarer. Und wenn ich mir vorstelle, dass ich meine Daten vllt noch nach 20 anderen Variablen filtern möchte, will ich nicht jedesmal einen extra Datensatz erstellen müssen. Brauche ich diese Datensätze aber vllt noch für andere Berechnungen, ist subset die bessere Lösung.</w:t>
       </w:r>
     </w:p>
     <w:p>
@@ -2811,7 +3591,35 @@
         <w:pStyle w:val="BodyText"/>
       </w:pPr>
       <w:r>
-        <w:t xml:space="preserve">Häufig brauchen wir aber nicht irgendwelche 1. Zeile oder 2. Reihe, sondern alle Einträge mit einem bestimmten Wert. z. B. nur die subappeninen bronzezeitlichen Tassen. Hier insbesondere führen viele Wege nach Rom, wir benutzen den aus dem sogenannten</w:t>
+        <w:t xml:space="preserve">Beides funktioniert gleichermaßen gut.</w:t>
+      </w:r>
+    </w:p>
+    <w:p>
+      <w:pPr>
+        <w:pStyle w:val="Heading1"/>
+      </w:pPr>
+      <w:bookmarkStart w:id="29" w:name="pause-15min"/>
+      <w:r>
+        <w:t xml:space="preserve">Pause 15min</w:t>
+      </w:r>
+      <w:bookmarkEnd w:id="29"/>
+    </w:p>
+    <w:p>
+      <w:pPr>
+        <w:pStyle w:val="Heading2"/>
+      </w:pPr>
+      <w:bookmarkStart w:id="30" w:name="ggplot"/>
+      <w:r>
+        <w:t xml:space="preserve">ggplot</w:t>
+      </w:r>
+      <w:bookmarkEnd w:id="30"/>
+    </w:p>
+    <w:p>
+      <w:pPr>
+        <w:pStyle w:val="FirstParagraph"/>
+      </w:pPr>
+      <w:r>
+        <w:t xml:space="preserve">ggplot wurde von Hadley Wickham entwickelt, ist ein Paket mit vielen Funktionen zur Visualisierung von Daten und folgt einer</w:t>
       </w:r>
       <w:r>
         <w:t xml:space="preserve"> </w:t>
@@ -2820,7 +3628,7 @@
         <w:t xml:space="preserve">“</w:t>
       </w:r>
       <w:r>
-        <w:t xml:space="preserve">tidyverse</w:t>
+        <w:t xml:space="preserve">Grammatik der Diagramme</w:t>
       </w:r>
       <w:r>
         <w:t xml:space="preserve">”</w:t>
@@ -2834,75 +3642,34 @@
         <w:pStyle w:val="BodyText"/>
       </w:pPr>
       <w:r>
-        <w:t xml:space="preserve">Pause 15min</w:t>
+        <w:t xml:space="preserve">Erarbeiten wir uns das Schritt für Schritt.</w:t>
+      </w:r>
+    </w:p>
+    <w:p>
+      <w:pPr>
+        <w:pStyle w:val="BodyText"/>
+      </w:pPr>
+      <w:r>
+        <w:t xml:space="preserve">Wir müssen dem Programm sagen: Welche Daten es benutzen soll (data = ), welche Art von Diagramm es bauen soll (geom_xxx) und wie das Diagramm aussehen soll (aes von aesthetics), damit überhaupt etwas entsteht.</w:t>
+      </w:r>
+    </w:p>
+    <w:p>
+      <w:pPr>
+        <w:pStyle w:val="BodyText"/>
+      </w:pPr>
+      <w:r>
+        <w:t xml:space="preserve">Alles andere danach sind reine Verschönerungsmaßnahmen. ;-)</w:t>
       </w:r>
     </w:p>
     <w:p>
       <w:pPr>
         <w:pStyle w:val="Heading2"/>
       </w:pPr>
-      <w:bookmarkStart w:id="30" w:name="ggplot"/>
-      <w:bookmarkEnd w:id="30"/>
-      <w:r>
-        <w:t xml:space="preserve">ggplot</w:t>
-      </w:r>
-    </w:p>
-    <w:p>
-      <w:pPr>
-        <w:pStyle w:val="FirstParagraph"/>
-      </w:pPr>
-      <w:r>
-        <w:t xml:space="preserve">ggplot wurde von Hadley Wickham entwickelt, ist ein Paket mit vielen Funktionen zur Visualisierung von Daten und folgt einer</w:t>
-      </w:r>
-      <w:r>
-        <w:t xml:space="preserve"> </w:t>
-      </w:r>
-      <w:r>
-        <w:t xml:space="preserve">“</w:t>
-      </w:r>
-      <w:r>
-        <w:t xml:space="preserve">Grammatik der Diagramme</w:t>
-      </w:r>
-      <w:r>
-        <w:t xml:space="preserve">”</w:t>
-      </w:r>
-      <w:r>
-        <w:t xml:space="preserve">.</w:t>
-      </w:r>
-    </w:p>
-    <w:p>
-      <w:pPr>
-        <w:pStyle w:val="BodyText"/>
-      </w:pPr>
-      <w:r>
-        <w:t xml:space="preserve">Erarbeiten wir uns das Schritt für Schritt.</w:t>
-      </w:r>
-    </w:p>
-    <w:p>
-      <w:pPr>
-        <w:pStyle w:val="BodyText"/>
-      </w:pPr>
-      <w:r>
-        <w:t xml:space="preserve">Wir müssen dem Programm sagen: Welche Daten es benutzen soll (data = ), welche Art von Diagramm es bauen soll (geom_xxx) und wie das Diagramm aussehen soll (aes von aesthetics), damit überhaupt etwas entsteht.</w:t>
-      </w:r>
-    </w:p>
-    <w:p>
-      <w:pPr>
-        <w:pStyle w:val="BodyText"/>
-      </w:pPr>
-      <w:r>
-        <w:t xml:space="preserve">Alles andere danach sind reine Verschönerungsmaßnahmen. ;-)</w:t>
-      </w:r>
-    </w:p>
-    <w:p>
-      <w:pPr>
-        <w:pStyle w:val="Heading2"/>
-      </w:pPr>
       <w:bookmarkStart w:id="31" w:name="ggplot--logik"/>
+      <w:r>
+        <w:t xml:space="preserve">ggplot- Logik!</w:t>
+      </w:r>
       <w:bookmarkEnd w:id="31"/>
-      <w:r>
-        <w:t xml:space="preserve">ggplot- Logik!</w:t>
-      </w:r>
     </w:p>
     <w:p>
       <w:pPr>
@@ -2934,13 +3701,7 @@
         <w:pStyle w:val="BodyText"/>
       </w:pPr>
       <w:r>
-        <w:t xml:space="preserve">Es gibt eine große Onlinecommunity zu R, man findet eigentlich zu jeder Frage eine Antwort. Vieles ist aber tatsächlich auf englisch, deswegen ist es eine gute Idee, auch mal auf englisch zu googeln.</w:t>
-      </w:r>
-      <w:r>
-        <w:t xml:space="preserve"> </w:t>
-      </w:r>
-      <w:r>
-        <w:t xml:space="preserve">Beim googeln sollte man übrigens immer neben R auch den Paketnamen zu der eigentlichen Frage / Stichworten eingeben.</w:t>
+        <w:t xml:space="preserve">Auf zu den Diagrammtypen jetzt:</w:t>
       </w:r>
     </w:p>
     <w:p>
@@ -2948,29 +3709,13 @@
         <w:pStyle w:val="BodyText"/>
       </w:pPr>
       <w:r>
-        <w:t xml:space="preserve">Wenn man eine Antwort nicht versteht, nicht verwirren lassen: Häufig gibt es mehrere Lösungswege. Wie in einer normalen Sprache, gibt es auch in Programmiersprachen unterschiedliche Wege um das gleiche auszudrücken. Sollte immer der gleiche Lösungsweg vorgeschlagen werden und man versteht ihn nicht, dann versucht euch über die R-Hilfe die einzelnen Schritte des Lösungsweges anzuschauen. Oder fragt jemanden, manchmal reicht schon ein zweites Paar Augen, um ein Problem zu lösen.</w:t>
-      </w:r>
-    </w:p>
-    <w:p>
-      <w:pPr>
-        <w:pStyle w:val="BodyText"/>
-      </w:pPr>
-      <w:r>
-        <w:t xml:space="preserve">Auf zu den Diagrammtypen jetzt:</w:t>
-      </w:r>
-    </w:p>
-    <w:p>
-      <w:pPr>
-        <w:pStyle w:val="BodyText"/>
-      </w:pPr>
-      <w:r>
         <w:t xml:space="preserve">Jetzt aber zu den Diagrammen. Es geht im Folgenden um</w:t>
       </w:r>
     </w:p>
     <w:p>
       <w:pPr>
         <w:numPr>
-          <w:numId w:val="1003"/>
+          <w:numId w:val="1005"/>
           <w:ilvl w:val="0"/>
         </w:numPr>
       </w:pPr>
@@ -2981,7 +3726,7 @@
     <w:p>
       <w:pPr>
         <w:numPr>
-          <w:numId w:val="1003"/>
+          <w:numId w:val="1005"/>
           <w:ilvl w:val="0"/>
         </w:numPr>
       </w:pPr>
@@ -2992,7 +3737,7 @@
     <w:p>
       <w:pPr>
         <w:numPr>
-          <w:numId w:val="1003"/>
+          <w:numId w:val="1005"/>
           <w:ilvl w:val="0"/>
         </w:numPr>
       </w:pPr>
@@ -3003,7 +3748,7 @@
     <w:p>
       <w:pPr>
         <w:numPr>
-          <w:numId w:val="1003"/>
+          <w:numId w:val="1005"/>
           <w:ilvl w:val="0"/>
         </w:numPr>
       </w:pPr>
@@ -3014,7 +3759,7 @@
     <w:p>
       <w:pPr>
         <w:numPr>
-          <w:numId w:val="1003"/>
+          <w:numId w:val="1005"/>
           <w:ilvl w:val="0"/>
         </w:numPr>
       </w:pPr>
@@ -3025,7 +3770,7 @@
     <w:p>
       <w:pPr>
         <w:numPr>
-          <w:numId w:val="1003"/>
+          <w:numId w:val="1005"/>
           <w:ilvl w:val="0"/>
         </w:numPr>
       </w:pPr>
@@ -3038,10 +3783,10 @@
         <w:pStyle w:val="Heading1"/>
       </w:pPr>
       <w:bookmarkStart w:id="33" w:name="ein-saulendiagramm"/>
+      <w:r>
+        <w:t xml:space="preserve">ein Säulendiagramm</w:t>
+      </w:r>
       <w:bookmarkEnd w:id="33"/>
-      <w:r>
-        <w:t xml:space="preserve">ein Säulendiagramm</w:t>
-      </w:r>
     </w:p>
     <w:p>
       <w:pPr>
@@ -3223,7 +3968,7 @@
       <w:pPr>
         <w:pStyle w:val="Compact"/>
         <w:numPr>
-          <w:numId w:val="1004"/>
+          <w:numId w:val="1006"/>
           <w:ilvl w:val="0"/>
         </w:numPr>
       </w:pPr>
@@ -4322,10 +5067,10 @@
         <w:pStyle w:val="Heading2"/>
       </w:pPr>
       <w:bookmarkStart w:id="39" w:name="liniendiagramme"/>
+      <w:r>
+        <w:t xml:space="preserve">Liniendiagramme!</w:t>
+      </w:r>
       <w:bookmarkEnd w:id="39"/>
-      <w:r>
-        <w:t xml:space="preserve">Liniendiagramme!</w:t>
-      </w:r>
     </w:p>
     <w:p>
       <w:pPr>
@@ -4758,10 +5503,10 @@
         <w:pStyle w:val="Heading3"/>
       </w:pPr>
       <w:bookmarkStart w:id="41" w:name="liniendiagramm-mit-mehreren-linien-und-der-notwendige-umstellungsspa-mit-den-daten"/>
+      <w:r>
+        <w:t xml:space="preserve">Liniendiagramm mit mehreren Linien und der notwendige Umstellungsspaß mit den Daten</w:t>
+      </w:r>
       <w:bookmarkEnd w:id="41"/>
-      <w:r>
-        <w:t xml:space="preserve">Liniendiagramm mit mehreren Linien und der notwendige Umstellungsspaß mit den Daten</w:t>
-      </w:r>
     </w:p>
     <w:p>
       <w:pPr>
@@ -8098,10 +8843,10 @@
         <w:pStyle w:val="Heading2"/>
       </w:pPr>
       <w:bookmarkStart w:id="50" w:name="dichtediagramme"/>
+      <w:r>
+        <w:t xml:space="preserve">Dichtediagramme!</w:t>
+      </w:r>
       <w:bookmarkEnd w:id="50"/>
-      <w:r>
-        <w:t xml:space="preserve">Dichtediagramme!</w:t>
-      </w:r>
     </w:p>
     <w:p>
       <w:pPr>
@@ -8887,10 +9632,10 @@
         <w:pStyle w:val="Heading2"/>
       </w:pPr>
       <w:bookmarkStart w:id="54" w:name="facettierung"/>
+      <w:r>
+        <w:t xml:space="preserve">Facettierung!</w:t>
+      </w:r>
       <w:bookmarkEnd w:id="54"/>
-      <w:r>
-        <w:t xml:space="preserve">Facettierung!</w:t>
-      </w:r>
     </w:p>
     <w:p>
       <w:pPr>
@@ -9509,7 +10254,7 @@
       <w:pPr>
         <w:pStyle w:val="Compact"/>
         <w:numPr>
-          <w:numId w:val="1005"/>
+          <w:numId w:val="1007"/>
           <w:ilvl w:val="0"/>
         </w:numPr>
       </w:pPr>
@@ -9522,20 +10267,20 @@
         <w:pStyle w:val="Heading2"/>
       </w:pPr>
       <w:bookmarkStart w:id="57" w:name="eigene-daten-einladen"/>
+      <w:r>
+        <w:t xml:space="preserve">eigene Daten einladen</w:t>
+      </w:r>
       <w:bookmarkEnd w:id="57"/>
-      <w:r>
-        <w:t xml:space="preserve">eigene Daten einladen</w:t>
-      </w:r>
     </w:p>
     <w:p>
       <w:pPr>
         <w:pStyle w:val="Heading2"/>
       </w:pPr>
       <w:bookmarkStart w:id="58" w:name="last-comments"/>
+      <w:r>
+        <w:t xml:space="preserve">Last comments</w:t>
+      </w:r>
       <w:bookmarkEnd w:id="58"/>
-      <w:r>
-        <w:t xml:space="preserve">Last comments</w:t>
-      </w:r>
     </w:p>
     <w:p>
       <w:pPr>
@@ -9567,7 +10312,7 @@
     <w:p>
       <w:pPr>
         <w:numPr>
-          <w:numId w:val="1006"/>
+          <w:numId w:val="1008"/>
           <w:ilvl w:val="0"/>
         </w:numPr>
       </w:pPr>
@@ -9589,7 +10334,7 @@
     <w:p>
       <w:pPr>
         <w:numPr>
-          <w:numId w:val="1006"/>
+          <w:numId w:val="1008"/>
           <w:ilvl w:val="0"/>
         </w:numPr>
       </w:pPr>
@@ -9611,7 +10356,7 @@
     <w:p>
       <w:pPr>
         <w:numPr>
-          <w:numId w:val="1006"/>
+          <w:numId w:val="1008"/>
           <w:ilvl w:val="0"/>
         </w:numPr>
       </w:pPr>
@@ -9639,7 +10384,7 @@
     <w:p>
       <w:pPr>
         <w:numPr>
-          <w:numId w:val="1006"/>
+          <w:numId w:val="1008"/>
           <w:ilvl w:val="0"/>
         </w:numPr>
       </w:pPr>
@@ -9661,7 +10406,7 @@
     <w:p>
       <w:pPr>
         <w:numPr>
-          <w:numId w:val="1006"/>
+          <w:numId w:val="1008"/>
           <w:ilvl w:val="0"/>
         </w:numPr>
       </w:pPr>
@@ -9685,16 +10430,16 @@
         <w:pStyle w:val="Heading2"/>
       </w:pPr>
       <w:bookmarkStart w:id="64" w:name="weitere-spannende-dinge-in-r"/>
+      <w:r>
+        <w:t xml:space="preserve">weitere spannende Dinge in R:</w:t>
+      </w:r>
       <w:bookmarkEnd w:id="64"/>
-      <w:r>
-        <w:t xml:space="preserve">weitere spannende Dinge in R:</w:t>
-      </w:r>
     </w:p>
     <w:p>
       <w:pPr>
         <w:pStyle w:val="Compact"/>
         <w:numPr>
-          <w:numId w:val="1007"/>
+          <w:numId w:val="1009"/>
           <w:ilvl w:val="0"/>
         </w:numPr>
       </w:pPr>
@@ -9712,7 +10457,7 @@
       <w:pPr>
         <w:pStyle w:val="Compact"/>
         <w:numPr>
-          <w:numId w:val="1007"/>
+          <w:numId w:val="1009"/>
           <w:ilvl w:val="0"/>
         </w:numPr>
       </w:pPr>
@@ -9734,7 +10479,7 @@
     <w:p>
       <w:pPr>
         <w:numPr>
-          <w:numId w:val="1007"/>
+          <w:numId w:val="1009"/>
           <w:ilvl w:val="0"/>
         </w:numPr>
       </w:pPr>
@@ -9756,7 +10501,7 @@
     <w:p>
       <w:pPr>
         <w:numPr>
-          <w:numId w:val="1007"/>
+          <w:numId w:val="1009"/>
           <w:ilvl w:val="0"/>
         </w:numPr>
       </w:pPr>
@@ -9767,7 +10512,7 @@
     <w:p>
       <w:pPr>
         <w:numPr>
-          <w:numId w:val="1007"/>
+          <w:numId w:val="1009"/>
           <w:ilvl w:val="0"/>
         </w:numPr>
       </w:pPr>
@@ -9780,16 +10525,16 @@
         <w:pStyle w:val="Heading2"/>
       </w:pPr>
       <w:bookmarkStart w:id="67" w:name="hilfestellungen-15min"/>
+      <w:r>
+        <w:t xml:space="preserve">Hilfestellungen 15min</w:t>
+      </w:r>
       <w:bookmarkEnd w:id="67"/>
-      <w:r>
-        <w:t xml:space="preserve">Hilfestellungen 15min</w:t>
-      </w:r>
     </w:p>
     <w:p>
       <w:pPr>
         <w:pStyle w:val="Compact"/>
         <w:numPr>
-          <w:numId w:val="1008"/>
+          <w:numId w:val="1010"/>
           <w:ilvl w:val="0"/>
         </w:numPr>
       </w:pPr>
@@ -9801,7 +10546,7 @@
       <w:pPr>
         <w:pStyle w:val="Compact"/>
         <w:numPr>
-          <w:numId w:val="1008"/>
+          <w:numId w:val="1010"/>
           <w:ilvl w:val="0"/>
         </w:numPr>
       </w:pPr>
@@ -9813,7 +10558,7 @@
       <w:pPr>
         <w:pStyle w:val="Compact"/>
         <w:numPr>
-          <w:numId w:val="1008"/>
+          <w:numId w:val="1010"/>
           <w:ilvl w:val="0"/>
         </w:numPr>
       </w:pPr>
@@ -9825,7 +10570,7 @@
       <w:pPr>
         <w:pStyle w:val="Compact"/>
         <w:numPr>
-          <w:numId w:val="1008"/>
+          <w:numId w:val="1010"/>
           <w:ilvl w:val="0"/>
         </w:numPr>
       </w:pPr>
@@ -9837,7 +10582,7 @@
       <w:pPr>
         <w:pStyle w:val="Compact"/>
         <w:numPr>
-          <w:numId w:val="1008"/>
+          <w:numId w:val="1010"/>
           <w:ilvl w:val="0"/>
         </w:numPr>
       </w:pPr>
@@ -9848,6 +10593,10 @@
     <w:sectPr/>
   </w:body>
 </w:document>
+</file>
+
+<file path=word/comments.xml><?xml version="1.0" encoding="utf-8"?>
+<w:comments xmlns:w="http://schemas.openxmlformats.org/wordprocessingml/2006/main" xmlns:m="http://schemas.openxmlformats.org/officeDocument/2006/math" xmlns:r="http://schemas.openxmlformats.org/officeDocument/2006/relationships" xmlns:o="urn:schemas-microsoft-com:office:office" xmlns:v="urn:schemas-microsoft-com:vml" xmlns:w10="urn:schemas-microsoft-com:office:word" xmlns:a="http://schemas.openxmlformats.org/drawingml/2006/main" xmlns:pic="http://schemas.openxmlformats.org/drawingml/2006/picture" xmlns:wp="http://schemas.openxmlformats.org/drawingml/2006/wordprocessingDrawing"/>
 </file>
 
 <file path=word/footnotes.xml><?xml version="1.0" encoding="utf-8"?>
@@ -9871,8 +10620,8 @@
 
 <file path=word/numbering.xml><?xml version="1.0" encoding="utf-8"?>
 <w:numbering xmlns:w="http://schemas.openxmlformats.org/wordprocessingml/2006/main">
-  <w:abstractNum w:abstractNumId="0">
-    <w:nsid w:val="e17f69ba"/>
+  <w:abstractNum w:abstractNumId="990">
+    <w:nsid w:val="170cd2de"/>
     <w:multiLevelType w:val="multilevel"/>
     <w:lvl w:ilvl="0">
       <w:numFmt w:val="bullet"/>
@@ -9951,9 +10700,31 @@
         <w:ind w:left="4800" w:hanging="480"/>
       </w:pPr>
     </w:lvl>
+    <w:lvl w:ilvl="7">
+      <w:numFmt w:val="bullet"/>
+      <w:lvlText w:val=" "/>
+      <w:lvlJc w:val="left"/>
+      <w:pPr>
+        <w:tabs>
+          <w:tab w:val="num" w:pos="5040"/>
+        </w:tabs>
+        <w:ind w:left="5520" w:hanging="480"/>
+      </w:pPr>
+    </w:lvl>
+    <w:lvl w:ilvl="8">
+      <w:numFmt w:val="bullet"/>
+      <w:lvlText w:val=" "/>
+      <w:lvlJc w:val="left"/>
+      <w:pPr>
+        <w:tabs>
+          <w:tab w:val="num" w:pos="5760"/>
+        </w:tabs>
+        <w:ind w:left="6240" w:hanging="480"/>
+      </w:pPr>
+    </w:lvl>
   </w:abstractNum>
   <w:abstractNum w:abstractNumId="990">
-    <w:nsid w:val="54ec1439"/>
+    <w:nsid w:val="2c1ae401"/>
     <w:multiLevelType w:val="multilevel"/>
     <w:lvl w:ilvl="0">
       <w:numFmt w:val="bullet"/>
@@ -10032,9 +10803,31 @@
         <w:ind w:left="4800" w:hanging="480"/>
       </w:pPr>
     </w:lvl>
+    <w:lvl w:ilvl="7">
+      <w:numFmt w:val="bullet"/>
+      <w:lvlText w:val=" "/>
+      <w:lvlJc w:val="left"/>
+      <w:pPr>
+        <w:tabs>
+          <w:tab w:val="num" w:pos="5040"/>
+        </w:tabs>
+        <w:ind w:left="5520" w:hanging="480"/>
+      </w:pPr>
+    </w:lvl>
+    <w:lvl w:ilvl="8">
+      <w:numFmt w:val="bullet"/>
+      <w:lvlText w:val=" "/>
+      <w:lvlJc w:val="left"/>
+      <w:pPr>
+        <w:tabs>
+          <w:tab w:val="num" w:pos="5760"/>
+        </w:tabs>
+        <w:ind w:left="6240" w:hanging="480"/>
+      </w:pPr>
+    </w:lvl>
   </w:abstractNum>
   <w:abstractNum w:abstractNumId="991">
-    <w:nsid w:val="f4767e38"/>
+    <w:nsid w:val="ea454b4c"/>
     <w:multiLevelType w:val="multilevel"/>
     <w:lvl w:ilvl="0">
       <w:numFmt w:val="bullet"/>
@@ -10113,9 +10906,255 @@
         <w:ind w:left="4800" w:hanging="480"/>
       </w:pPr>
     </w:lvl>
+    <w:lvl w:ilvl="7">
+      <w:numFmt w:val="bullet"/>
+      <w:lvlText w:val="–"/>
+      <w:lvlJc w:val="left"/>
+      <w:pPr>
+        <w:tabs>
+          <w:tab w:val="num" w:pos="5040"/>
+        </w:tabs>
+        <w:ind w:left="5520" w:hanging="480"/>
+      </w:pPr>
+    </w:lvl>
+    <w:lvl w:ilvl="8">
+      <w:numFmt w:val="bullet"/>
+      <w:lvlText w:val="•"/>
+      <w:lvlJc w:val="left"/>
+      <w:pPr>
+        <w:tabs>
+          <w:tab w:val="num" w:pos="5760"/>
+        </w:tabs>
+        <w:ind w:left="6240" w:hanging="480"/>
+      </w:pPr>
+    </w:lvl>
+  </w:abstractNum>
+  <w:abstractNum w:abstractNumId="99411">
+    <w:nsid w:val="71315dca"/>
+    <w:multiLevelType w:val="multilevel"/>
+    <w:lvl w:ilvl="0">
+      <w:start w:val="1"/>
+      <w:numFmt w:val="decimal"/>
+      <w:lvlText w:val="%1."/>
+      <w:lvlJc w:val="left"/>
+      <w:pPr>
+        <w:tabs>
+          <w:tab w:val="num" w:pos="0"/>
+        </w:tabs>
+        <w:ind w:left="480" w:hanging="480"/>
+      </w:pPr>
+    </w:lvl>
+    <w:lvl w:ilvl="1">
+      <w:start w:val="1"/>
+      <w:numFmt w:val="decimal"/>
+      <w:lvlText w:val="%2."/>
+      <w:lvlJc w:val="left"/>
+      <w:pPr>
+        <w:tabs>
+          <w:tab w:val="num" w:pos="720"/>
+        </w:tabs>
+        <w:ind w:left="1200" w:hanging="480"/>
+      </w:pPr>
+    </w:lvl>
+    <w:lvl w:ilvl="2">
+      <w:start w:val="1"/>
+      <w:numFmt w:val="decimal"/>
+      <w:lvlText w:val="%3."/>
+      <w:lvlJc w:val="left"/>
+      <w:pPr>
+        <w:tabs>
+          <w:tab w:val="num" w:pos="1440"/>
+        </w:tabs>
+        <w:ind w:left="1920" w:hanging="480"/>
+      </w:pPr>
+    </w:lvl>
+    <w:lvl w:ilvl="3">
+      <w:start w:val="1"/>
+      <w:numFmt w:val="decimal"/>
+      <w:lvlText w:val="%4."/>
+      <w:lvlJc w:val="left"/>
+      <w:pPr>
+        <w:tabs>
+          <w:tab w:val="num" w:pos="2160"/>
+        </w:tabs>
+        <w:ind w:left="2640" w:hanging="480"/>
+      </w:pPr>
+    </w:lvl>
+    <w:lvl w:ilvl="4">
+      <w:start w:val="1"/>
+      <w:numFmt w:val="decimal"/>
+      <w:lvlText w:val="%5."/>
+      <w:lvlJc w:val="left"/>
+      <w:pPr>
+        <w:tabs>
+          <w:tab w:val="num" w:pos="2880"/>
+        </w:tabs>
+        <w:ind w:left="3360" w:hanging="480"/>
+      </w:pPr>
+    </w:lvl>
+    <w:lvl w:ilvl="5">
+      <w:start w:val="1"/>
+      <w:numFmt w:val="decimal"/>
+      <w:lvlText w:val="%6."/>
+      <w:lvlJc w:val="left"/>
+      <w:pPr>
+        <w:tabs>
+          <w:tab w:val="num" w:pos="3600"/>
+        </w:tabs>
+        <w:ind w:left="4080" w:hanging="480"/>
+      </w:pPr>
+    </w:lvl>
+    <w:lvl w:ilvl="6">
+      <w:start w:val="1"/>
+      <w:numFmt w:val="decimal"/>
+      <w:lvlText w:val="%7."/>
+      <w:lvlJc w:val="left"/>
+      <w:pPr>
+        <w:tabs>
+          <w:tab w:val="num" w:pos="4320"/>
+        </w:tabs>
+        <w:ind w:left="4800" w:hanging="480"/>
+      </w:pPr>
+    </w:lvl>
+    <w:lvl w:ilvl="7">
+      <w:start w:val="1"/>
+      <w:numFmt w:val="decimal"/>
+      <w:lvlText w:val="%8."/>
+      <w:lvlJc w:val="left"/>
+      <w:pPr>
+        <w:tabs>
+          <w:tab w:val="num" w:pos="5040"/>
+        </w:tabs>
+        <w:ind w:left="5520" w:hanging="480"/>
+      </w:pPr>
+    </w:lvl>
+    <w:lvl w:ilvl="8">
+      <w:start w:val="1"/>
+      <w:numFmt w:val="decimal"/>
+      <w:lvlText w:val="%9."/>
+      <w:lvlJc w:val="left"/>
+      <w:pPr>
+        <w:tabs>
+          <w:tab w:val="num" w:pos="5760"/>
+        </w:tabs>
+        <w:ind w:left="6240" w:hanging="480"/>
+      </w:pPr>
+    </w:lvl>
+  </w:abstractNum>
+  <w:abstractNum w:abstractNumId="99412">
+    <w:nsid w:val="47261bad"/>
+    <w:multiLevelType w:val="multilevel"/>
+    <w:lvl w:ilvl="0">
+      <w:start w:val="2"/>
+      <w:numFmt w:val="decimal"/>
+      <w:lvlText w:val="%1."/>
+      <w:lvlJc w:val="left"/>
+      <w:pPr>
+        <w:tabs>
+          <w:tab w:val="num" w:pos="0"/>
+        </w:tabs>
+        <w:ind w:left="480" w:hanging="480"/>
+      </w:pPr>
+    </w:lvl>
+    <w:lvl w:ilvl="1">
+      <w:start w:val="2"/>
+      <w:numFmt w:val="decimal"/>
+      <w:lvlText w:val="%2."/>
+      <w:lvlJc w:val="left"/>
+      <w:pPr>
+        <w:tabs>
+          <w:tab w:val="num" w:pos="720"/>
+        </w:tabs>
+        <w:ind w:left="1200" w:hanging="480"/>
+      </w:pPr>
+    </w:lvl>
+    <w:lvl w:ilvl="2">
+      <w:start w:val="2"/>
+      <w:numFmt w:val="decimal"/>
+      <w:lvlText w:val="%3."/>
+      <w:lvlJc w:val="left"/>
+      <w:pPr>
+        <w:tabs>
+          <w:tab w:val="num" w:pos="1440"/>
+        </w:tabs>
+        <w:ind w:left="1920" w:hanging="480"/>
+      </w:pPr>
+    </w:lvl>
+    <w:lvl w:ilvl="3">
+      <w:start w:val="2"/>
+      <w:numFmt w:val="decimal"/>
+      <w:lvlText w:val="%4."/>
+      <w:lvlJc w:val="left"/>
+      <w:pPr>
+        <w:tabs>
+          <w:tab w:val="num" w:pos="2160"/>
+        </w:tabs>
+        <w:ind w:left="2640" w:hanging="480"/>
+      </w:pPr>
+    </w:lvl>
+    <w:lvl w:ilvl="4">
+      <w:start w:val="2"/>
+      <w:numFmt w:val="decimal"/>
+      <w:lvlText w:val="%5."/>
+      <w:lvlJc w:val="left"/>
+      <w:pPr>
+        <w:tabs>
+          <w:tab w:val="num" w:pos="2880"/>
+        </w:tabs>
+        <w:ind w:left="3360" w:hanging="480"/>
+      </w:pPr>
+    </w:lvl>
+    <w:lvl w:ilvl="5">
+      <w:start w:val="2"/>
+      <w:numFmt w:val="decimal"/>
+      <w:lvlText w:val="%6."/>
+      <w:lvlJc w:val="left"/>
+      <w:pPr>
+        <w:tabs>
+          <w:tab w:val="num" w:pos="3600"/>
+        </w:tabs>
+        <w:ind w:left="4080" w:hanging="480"/>
+      </w:pPr>
+    </w:lvl>
+    <w:lvl w:ilvl="6">
+      <w:start w:val="2"/>
+      <w:numFmt w:val="decimal"/>
+      <w:lvlText w:val="%7."/>
+      <w:lvlJc w:val="left"/>
+      <w:pPr>
+        <w:tabs>
+          <w:tab w:val="num" w:pos="4320"/>
+        </w:tabs>
+        <w:ind w:left="4800" w:hanging="480"/>
+      </w:pPr>
+    </w:lvl>
+    <w:lvl w:ilvl="7">
+      <w:start w:val="2"/>
+      <w:numFmt w:val="decimal"/>
+      <w:lvlText w:val="%8."/>
+      <w:lvlJc w:val="left"/>
+      <w:pPr>
+        <w:tabs>
+          <w:tab w:val="num" w:pos="5040"/>
+        </w:tabs>
+        <w:ind w:left="5520" w:hanging="480"/>
+      </w:pPr>
+    </w:lvl>
+    <w:lvl w:ilvl="8">
+      <w:start w:val="2"/>
+      <w:numFmt w:val="decimal"/>
+      <w:lvlText w:val="%9."/>
+      <w:lvlJc w:val="left"/>
+      <w:pPr>
+        <w:tabs>
+          <w:tab w:val="num" w:pos="5760"/>
+        </w:tabs>
+        <w:ind w:left="6240" w:hanging="480"/>
+      </w:pPr>
+    </w:lvl>
   </w:abstractNum>
   <w:abstractNum w:abstractNumId="997126">
-    <w:nsid w:val="41db6f42"/>
+    <w:nsid w:val="b3cbbdee"/>
     <w:multiLevelType w:val="multilevel"/>
     <w:lvl w:ilvl="0">
       <w:start w:val="26"/>
@@ -10201,9 +11240,33 @@
         <w:ind w:left="4800" w:hanging="480"/>
       </w:pPr>
     </w:lvl>
+    <w:lvl w:ilvl="7">
+      <w:start w:val="26"/>
+      <w:numFmt w:val="lowerLetter"/>
+      <w:lvlText w:val="%8."/>
+      <w:lvlJc w:val="left"/>
+      <w:pPr>
+        <w:tabs>
+          <w:tab w:val="num" w:pos="5040"/>
+        </w:tabs>
+        <w:ind w:left="5520" w:hanging="480"/>
+      </w:pPr>
+    </w:lvl>
+    <w:lvl w:ilvl="8">
+      <w:start w:val="26"/>
+      <w:numFmt w:val="lowerLetter"/>
+      <w:lvlText w:val="%9."/>
+      <w:lvlJc w:val="left"/>
+      <w:pPr>
+        <w:tabs>
+          <w:tab w:val="num" w:pos="5760"/>
+        </w:tabs>
+        <w:ind w:left="6240" w:hanging="480"/>
+      </w:pPr>
+    </w:lvl>
   </w:abstractNum>
   <w:abstractNum w:abstractNumId="99416">
-    <w:nsid w:val="b88cf3c9"/>
+    <w:nsid w:val="4fbe019a"/>
     <w:multiLevelType w:val="multilevel"/>
     <w:lvl w:ilvl="0">
       <w:start w:val="6"/>
@@ -10289,97 +11352,33 @@
         <w:ind w:left="4800" w:hanging="480"/>
       </w:pPr>
     </w:lvl>
-  </w:abstractNum>
-  <w:abstractNum w:abstractNumId="99411">
-    <w:nsid w:val="f1faef5e"/>
-    <w:multiLevelType w:val="multilevel"/>
-    <w:lvl w:ilvl="0">
-      <w:start w:val="1"/>
+    <w:lvl w:ilvl="7">
+      <w:start w:val="6"/>
       <w:numFmt w:val="decimal"/>
-      <w:lvlText w:val="%1."/>
+      <w:lvlText w:val="%8."/>
       <w:lvlJc w:val="left"/>
       <w:pPr>
         <w:tabs>
-          <w:tab w:val="num" w:pos="0"/>
+          <w:tab w:val="num" w:pos="5040"/>
         </w:tabs>
-        <w:ind w:left="480" w:hanging="480"/>
+        <w:ind w:left="5520" w:hanging="480"/>
       </w:pPr>
     </w:lvl>
-    <w:lvl w:ilvl="1">
-      <w:start w:val="1"/>
+    <w:lvl w:ilvl="8">
+      <w:start w:val="6"/>
       <w:numFmt w:val="decimal"/>
-      <w:lvlText w:val="%2."/>
+      <w:lvlText w:val="%9."/>
       <w:lvlJc w:val="left"/>
       <w:pPr>
         <w:tabs>
-          <w:tab w:val="num" w:pos="720"/>
+          <w:tab w:val="num" w:pos="5760"/>
         </w:tabs>
-        <w:ind w:left="1200" w:hanging="480"/>
-      </w:pPr>
-    </w:lvl>
-    <w:lvl w:ilvl="2">
-      <w:start w:val="1"/>
-      <w:numFmt w:val="decimal"/>
-      <w:lvlText w:val="%3."/>
-      <w:lvlJc w:val="left"/>
-      <w:pPr>
-        <w:tabs>
-          <w:tab w:val="num" w:pos="1440"/>
-        </w:tabs>
-        <w:ind w:left="1920" w:hanging="480"/>
-      </w:pPr>
-    </w:lvl>
-    <w:lvl w:ilvl="3">
-      <w:start w:val="1"/>
-      <w:numFmt w:val="decimal"/>
-      <w:lvlText w:val="%4."/>
-      <w:lvlJc w:val="left"/>
-      <w:pPr>
-        <w:tabs>
-          <w:tab w:val="num" w:pos="2160"/>
-        </w:tabs>
-        <w:ind w:left="2640" w:hanging="480"/>
-      </w:pPr>
-    </w:lvl>
-    <w:lvl w:ilvl="4">
-      <w:start w:val="1"/>
-      <w:numFmt w:val="decimal"/>
-      <w:lvlText w:val="%5."/>
-      <w:lvlJc w:val="left"/>
-      <w:pPr>
-        <w:tabs>
-          <w:tab w:val="num" w:pos="2880"/>
-        </w:tabs>
-        <w:ind w:left="3360" w:hanging="480"/>
-      </w:pPr>
-    </w:lvl>
-    <w:lvl w:ilvl="5">
-      <w:start w:val="1"/>
-      <w:numFmt w:val="decimal"/>
-      <w:lvlText w:val="%6."/>
-      <w:lvlJc w:val="left"/>
-      <w:pPr>
-        <w:tabs>
-          <w:tab w:val="num" w:pos="3600"/>
-        </w:tabs>
-        <w:ind w:left="4080" w:hanging="480"/>
-      </w:pPr>
-    </w:lvl>
-    <w:lvl w:ilvl="6">
-      <w:start w:val="1"/>
-      <w:numFmt w:val="decimal"/>
-      <w:lvlText w:val="%7."/>
-      <w:lvlJc w:val="left"/>
-      <w:pPr>
-        <w:tabs>
-          <w:tab w:val="num" w:pos="4320"/>
-        </w:tabs>
-        <w:ind w:left="4800" w:hanging="480"/>
+        <w:ind w:left="6240" w:hanging="480"/>
       </w:pPr>
     </w:lvl>
   </w:abstractNum>
-  <w:num w:numId="1">
-    <w:abstractNumId w:val="0"/>
+  <w:num w:numId="1000">
+    <w:abstractNumId w:val="990"/>
   </w:num>
   <w:num w:numId="1000">
     <w:abstractNumId w:val="990"/>
@@ -10391,9 +11390,69 @@
     <w:abstractNumId w:val="991"/>
   </w:num>
   <w:num w:numId="1003">
+    <w:abstractNumId w:val="99411"/>
+    <w:lvlOverride w:ilvl="0">
+      <w:startOverride w:val="1"/>
+    </w:lvlOverride>
+    <w:lvlOverride w:ilvl="1">
+      <w:startOverride w:val="1"/>
+    </w:lvlOverride>
+    <w:lvlOverride w:ilvl="2">
+      <w:startOverride w:val="1"/>
+    </w:lvlOverride>
+    <w:lvlOverride w:ilvl="3">
+      <w:startOverride w:val="1"/>
+    </w:lvlOverride>
+    <w:lvlOverride w:ilvl="4">
+      <w:startOverride w:val="1"/>
+    </w:lvlOverride>
+    <w:lvlOverride w:ilvl="5">
+      <w:startOverride w:val="1"/>
+    </w:lvlOverride>
+    <w:lvlOverride w:ilvl="6">
+      <w:startOverride w:val="1"/>
+    </w:lvlOverride>
+    <w:lvlOverride w:ilvl="7">
+      <w:startOverride w:val="1"/>
+    </w:lvlOverride>
+    <w:lvlOverride w:ilvl="8">
+      <w:startOverride w:val="1"/>
+    </w:lvlOverride>
+  </w:num>
+  <w:num w:numId="1004">
+    <w:abstractNumId w:val="99412"/>
+    <w:lvlOverride w:ilvl="0">
+      <w:startOverride w:val="2"/>
+    </w:lvlOverride>
+    <w:lvlOverride w:ilvl="1">
+      <w:startOverride w:val="2"/>
+    </w:lvlOverride>
+    <w:lvlOverride w:ilvl="2">
+      <w:startOverride w:val="2"/>
+    </w:lvlOverride>
+    <w:lvlOverride w:ilvl="3">
+      <w:startOverride w:val="2"/>
+    </w:lvlOverride>
+    <w:lvlOverride w:ilvl="4">
+      <w:startOverride w:val="2"/>
+    </w:lvlOverride>
+    <w:lvlOverride w:ilvl="5">
+      <w:startOverride w:val="2"/>
+    </w:lvlOverride>
+    <w:lvlOverride w:ilvl="6">
+      <w:startOverride w:val="2"/>
+    </w:lvlOverride>
+    <w:lvlOverride w:ilvl="7">
+      <w:startOverride w:val="2"/>
+    </w:lvlOverride>
+    <w:lvlOverride w:ilvl="8">
+      <w:startOverride w:val="2"/>
+    </w:lvlOverride>
+  </w:num>
+  <w:num w:numId="1005">
     <w:abstractNumId w:val="991"/>
   </w:num>
-  <w:num w:numId="1004">
+  <w:num w:numId="1006">
     <w:abstractNumId w:val="997126"/>
     <w:lvlOverride w:ilvl="0">
       <w:startOverride w:val="26"/>
@@ -10416,8 +11475,14 @@
     <w:lvlOverride w:ilvl="6">
       <w:startOverride w:val="26"/>
     </w:lvlOverride>
+    <w:lvlOverride w:ilvl="7">
+      <w:startOverride w:val="26"/>
+    </w:lvlOverride>
+    <w:lvlOverride w:ilvl="8">
+      <w:startOverride w:val="26"/>
+    </w:lvlOverride>
   </w:num>
-  <w:num w:numId="1005">
+  <w:num w:numId="1007">
     <w:abstractNumId w:val="99416"/>
     <w:lvlOverride w:ilvl="0">
       <w:startOverride w:val="6"/>
@@ -10440,14 +11505,20 @@
     <w:lvlOverride w:ilvl="6">
       <w:startOverride w:val="6"/>
     </w:lvlOverride>
+    <w:lvlOverride w:ilvl="7">
+      <w:startOverride w:val="6"/>
+    </w:lvlOverride>
+    <w:lvlOverride w:ilvl="8">
+      <w:startOverride w:val="6"/>
+    </w:lvlOverride>
   </w:num>
-  <w:num w:numId="1006">
+  <w:num w:numId="1008">
     <w:abstractNumId w:val="991"/>
   </w:num>
-  <w:num w:numId="1007">
+  <w:num w:numId="1009">
     <w:abstractNumId w:val="991"/>
   </w:num>
-  <w:num w:numId="1008">
+  <w:num w:numId="1010">
     <w:abstractNumId w:val="99411"/>
     <w:lvlOverride w:ilvl="0">
       <w:startOverride w:val="1"/>
@@ -10468,6 +11539,12 @@
       <w:startOverride w:val="1"/>
     </w:lvlOverride>
     <w:lvlOverride w:ilvl="6">
+      <w:startOverride w:val="1"/>
+    </w:lvlOverride>
+    <w:lvlOverride w:ilvl="7">
+      <w:startOverride w:val="1"/>
+    </w:lvlOverride>
+    <w:lvlOverride w:ilvl="8">
       <w:startOverride w:val="1"/>
     </w:lvlOverride>
   </w:num>
@@ -10727,6 +11804,66 @@
       <w:szCs w:val="24"/>
     </w:rPr>
   </w:style>
+  <w:style w:type="paragraph" w:styleId="Heading7">
+    <w:name w:val="Heading 7"/>
+    <w:basedOn w:val="Normal"/>
+    <w:next w:val="BodyText"/>
+    <w:uiPriority w:val="9"/>
+    <w:unhideWhenUsed/>
+    <w:qFormat/>
+    <w:pPr>
+      <w:keepNext/>
+      <w:keepLines/>
+      <w:spacing w:before="200" w:after="0"/>
+      <w:outlineLvl w:val="6"/>
+    </w:pPr>
+    <w:rPr>
+      <w:rFonts w:asciiTheme="majorHAnsi" w:eastAsiaTheme="majorEastAsia" w:hAnsiTheme="majorHAnsi" w:cstheme="majorBidi"/>
+      <w:color w:val="4F81BD" w:themeColor="accent1"/>
+      <w:sz w:val="24"/>
+      <w:szCs w:val="24"/>
+    </w:rPr>
+  </w:style>
+  <w:style w:type="paragraph" w:styleId="Heading8">
+    <w:name w:val="Heading 8"/>
+    <w:basedOn w:val="Normal"/>
+    <w:next w:val="BodyText"/>
+    <w:uiPriority w:val="9"/>
+    <w:unhideWhenUsed/>
+    <w:qFormat/>
+    <w:pPr>
+      <w:keepNext/>
+      <w:keepLines/>
+      <w:spacing w:before="200" w:after="0"/>
+      <w:outlineLvl w:val="7"/>
+    </w:pPr>
+    <w:rPr>
+      <w:rFonts w:asciiTheme="majorHAnsi" w:eastAsiaTheme="majorEastAsia" w:hAnsiTheme="majorHAnsi" w:cstheme="majorBidi"/>
+      <w:color w:val="4F81BD" w:themeColor="accent1"/>
+      <w:sz w:val="24"/>
+      <w:szCs w:val="24"/>
+    </w:rPr>
+  </w:style>
+  <w:style w:type="paragraph" w:styleId="Heading9">
+    <w:name w:val="Heading 9"/>
+    <w:basedOn w:val="Normal"/>
+    <w:next w:val="BodyText"/>
+    <w:uiPriority w:val="9"/>
+    <w:unhideWhenUsed/>
+    <w:qFormat/>
+    <w:pPr>
+      <w:keepNext/>
+      <w:keepLines/>
+      <w:spacing w:before="200" w:after="0"/>
+      <w:outlineLvl w:val="8"/>
+    </w:pPr>
+    <w:rPr>
+      <w:rFonts w:asciiTheme="majorHAnsi" w:eastAsiaTheme="majorEastAsia" w:hAnsiTheme="majorHAnsi" w:cstheme="majorBidi"/>
+      <w:color w:val="4F81BD" w:themeColor="accent1"/>
+      <w:sz w:val="24"/>
+      <w:szCs w:val="24"/>
+    </w:rPr>
+  </w:style>
   <w:style w:type="paragraph" w:styleId="BlockText">
     <w:name w:val="Block Text"/>
     <w:basedOn w:val="BodyText"/>
@@ -10758,8 +11895,9 @@
     <w:semiHidden/>
     <w:unhideWhenUsed/>
   </w:style>
-  <w:style w:type="table" w:default="1" w:styleId="TableNormal">
-    <w:name w:val="Normal Table"/>
+  <w:style w:type="table" w:default="1" w:styleId="Table">
+    <w:name w:val="Table"/>
+    <w:basedOn w:val="TableNormal"/>
     <w:semiHidden/>
     <w:unhideWhenUsed/>
     <w:qFormat/>
@@ -10816,8 +11954,8 @@
     <w:name w:val="Figure"/>
     <w:basedOn w:val="Normal"/>
   </w:style>
-  <w:style w:type="paragraph" w:customStyle="1" w:styleId="FigureWithCaption">
-    <w:name w:val="Figure with Caption"/>
+  <w:style w:type="paragraph" w:customStyle="1" w:styleId="CaptionedFigure">
+    <w:name w:val="Captioned Figure"/>
     <w:basedOn w:val="Figure"/>
     <w:pPr>
       <w:keepNext/>

</xml_diff>